<commit_message>
Added description of exercise
</commit_message>
<xml_diff>
--- a/study_questions/study_questions.docx
+++ b/study_questions/study_questions.docx
@@ -2,54 +2,796 @@
 <file path=word/document.xml><?xml version="1.0" encoding="utf-8"?>
 <w:document xmlns:wpc="http://schemas.microsoft.com/office/word/2010/wordprocessingCanvas" xmlns:cx="http://schemas.microsoft.com/office/drawing/2014/chartex" xmlns:cx1="http://schemas.microsoft.com/office/drawing/2015/9/8/chartex" xmlns:cx2="http://schemas.microsoft.com/office/drawing/2015/10/21/chartex" xmlns:cx3="http://schemas.microsoft.com/office/drawing/2016/5/9/chartex" xmlns:cx4="http://schemas.microsoft.com/office/drawing/2016/5/10/chartex" xmlns:cx5="http://schemas.microsoft.com/office/drawing/2016/5/11/chartex" xmlns:cx6="http://schemas.microsoft.com/office/drawing/2016/5/12/chartex" xmlns:cx7="http://schemas.microsoft.com/office/drawing/2016/5/13/chartex" xmlns:cx8="http://schemas.microsoft.com/office/drawing/2016/5/14/chartex" xmlns:mc="http://schemas.openxmlformats.org/markup-compatibility/2006" xmlns:aink="http://schemas.microsoft.com/office/drawing/2016/ink" xmlns:am3d="http://schemas.microsoft.com/office/drawing/2017/model3d" xmlns:o="urn:schemas-microsoft-com:office:office" xmlns:r="http://schemas.openxmlformats.org/officeDocument/2006/relationships" xmlns:m="http://schemas.openxmlformats.org/officeDocument/2006/math" xmlns:v="urn:schemas-microsoft-com:vml" xmlns:wp14="http://schemas.microsoft.com/office/word/2010/wordprocessingDrawing" xmlns:wp="http://schemas.openxmlformats.org/drawingml/2006/wordprocessingDrawing" xmlns:w10="urn:schemas-microsoft-com:office:word" xmlns:w="http://schemas.openxmlformats.org/wordprocessingml/2006/main" xmlns:w14="http://schemas.microsoft.com/office/word/2010/wordml" xmlns:w15="http://schemas.microsoft.com/office/word/2012/wordml" xmlns:w16cid="http://schemas.microsoft.com/office/word/2016/wordml/cid" xmlns:w16se="http://schemas.microsoft.com/office/word/2015/wordml/symex" xmlns:wpg="http://schemas.microsoft.com/office/word/2010/wordprocessingGroup" xmlns:wpi="http://schemas.microsoft.com/office/word/2010/wordprocessingInk" xmlns:wne="http://schemas.microsoft.com/office/word/2006/wordml" xmlns:wps="http://schemas.microsoft.com/office/word/2010/wordprocessingShape" mc:Ignorable="w14 w15 w16se w16cid wp14">
   <w:body>
-    <w:p>
-      <w:pPr>
-        <w:pStyle w:val="Default"/>
-      </w:pPr>
-    </w:p>
-    <w:p>
-      <w:pPr>
-        <w:pStyle w:val="Title"/>
-        <w:jc w:val="center"/>
-        <w:rPr>
-          <w:lang w:val="sv-SE"/>
-        </w:rPr>
-      </w:pPr>
-      <w:r>
-        <w:rPr>
-          <w:lang w:val="sv-SE"/>
-        </w:rPr>
-        <w:t>Instuderingsuppgift</w:t>
-      </w:r>
-    </w:p>
-    <w:p>
-      <w:pPr>
-        <w:pStyle w:val="Subtitle"/>
-        <w:jc w:val="center"/>
-        <w:rPr>
-          <w:lang w:val="sv-SE"/>
-        </w:rPr>
-      </w:pPr>
-      <w:r>
-        <w:rPr>
-          <w:lang w:val="sv-SE"/>
-        </w:rPr>
-        <w:t>T</w:t>
-      </w:r>
-      <w:r>
-        <w:rPr>
-          <w:lang w:val="sv-SE"/>
-        </w:rPr>
-        <w:t>est, verifiering och certifieri</w:t>
+    <w:tbl>
+      <w:tblPr>
+        <w:tblStyle w:val="TableGrid"/>
+        <w:tblW w:w="0" w:type="auto"/>
+        <w:tblBorders>
+          <w:top w:val="none" w:sz="0" w:space="0" w:color="auto"/>
+          <w:left w:val="none" w:sz="0" w:space="0" w:color="auto"/>
+          <w:bottom w:val="none" w:sz="0" w:space="0" w:color="auto"/>
+          <w:right w:val="none" w:sz="0" w:space="0" w:color="auto"/>
+          <w:insideH w:val="none" w:sz="0" w:space="0" w:color="auto"/>
+          <w:insideV w:val="none" w:sz="0" w:space="0" w:color="auto"/>
+        </w:tblBorders>
+        <w:tblLayout w:type="fixed"/>
+        <w:tblLook w:val="04A0" w:firstRow="1" w:lastRow="0" w:firstColumn="1" w:lastColumn="0" w:noHBand="0" w:noVBand="1"/>
+      </w:tblPr>
+      <w:tblGrid>
+        <w:gridCol w:w="9350"/>
+      </w:tblGrid>
+      <w:tr>
+        <w:trPr>
+          <w:trHeight w:val="4293"/>
+        </w:trPr>
+        <w:tc>
+          <w:tcPr>
+            <w:tcW w:w="9350" w:type="dxa"/>
+          </w:tcPr>
+          <w:p>
+            <w:pPr>
+              <w:pStyle w:val="Title"/>
+              <w:jc w:val="center"/>
+              <w:rPr>
+                <w:sz w:val="72"/>
+                <w:lang w:val="sv-SE"/>
+              </w:rPr>
+            </w:pPr>
+            <w:r>
+              <w:rPr>
+                <w:sz w:val="72"/>
+                <w:lang w:val="sv-SE"/>
+              </w:rPr>
+              <w:t>Instuderingsuppgift</w:t>
+            </w:r>
+          </w:p>
+          <w:p>
+            <w:pPr>
+              <w:pStyle w:val="Subtitle"/>
+              <w:jc w:val="center"/>
+              <w:rPr>
+                <w:lang w:val="sv-SE"/>
+              </w:rPr>
+            </w:pPr>
+            <w:r>
+              <w:rPr>
+                <w:sz w:val="28"/>
+                <w:lang w:val="sv-SE"/>
+              </w:rPr>
+              <w:t>Test, verifiering och certifiering</w:t>
+            </w:r>
+          </w:p>
+        </w:tc>
+      </w:tr>
+      <w:tr>
+        <w:trPr>
+          <w:trHeight w:val="4293"/>
+        </w:trPr>
+        <w:tc>
+          <w:tcPr>
+            <w:tcW w:w="9350" w:type="dxa"/>
+          </w:tcPr>
+          <w:p>
+            <w:pPr>
+              <w:jc w:val="center"/>
+              <w:rPr>
+                <w:sz w:val="32"/>
+                <w:lang w:val="sv-SE"/>
+              </w:rPr>
+            </w:pPr>
+          </w:p>
+        </w:tc>
+      </w:tr>
+      <w:tr>
+        <w:trPr>
+          <w:trHeight w:val="4293"/>
+        </w:trPr>
+        <w:tc>
+          <w:tcPr>
+            <w:tcW w:w="9350" w:type="dxa"/>
+            <w:vAlign w:val="bottom"/>
+          </w:tcPr>
+          <w:p>
+            <w:pPr>
+              <w:jc w:val="center"/>
+              <w:rPr>
+                <w:sz w:val="32"/>
+                <w:lang w:val="sv-SE"/>
+              </w:rPr>
+            </w:pPr>
+            <w:r>
+              <w:rPr>
+                <w:sz w:val="32"/>
+                <w:lang w:val="sv-SE"/>
+              </w:rPr>
+              <w:t>Johan Kämpe</w:t>
+            </w:r>
+          </w:p>
+          <w:p>
+            <w:pPr>
+              <w:jc w:val="center"/>
+              <w:rPr>
+                <w:sz w:val="32"/>
+                <w:lang w:val="sv-SE"/>
+              </w:rPr>
+            </w:pPr>
+            <w:r>
+              <w:rPr>
+                <w:sz w:val="32"/>
+                <w:lang w:val="sv-SE"/>
+              </w:rPr>
+              <w:t>2017-11-30</w:t>
+            </w:r>
+          </w:p>
+          <w:p>
+            <w:pPr>
+              <w:jc w:val="center"/>
+              <w:rPr>
+                <w:sz w:val="32"/>
+                <w:lang w:val="sv-SE"/>
+              </w:rPr>
+            </w:pPr>
+          </w:p>
+          <w:p>
+            <w:pPr>
+              <w:jc w:val="center"/>
+              <w:rPr>
+                <w:sz w:val="32"/>
+                <w:lang w:val="sv-SE"/>
+              </w:rPr>
+            </w:pPr>
+            <w:r>
+              <w:rPr>
+                <w:sz w:val="32"/>
+                <w:lang w:val="sv-SE"/>
+              </w:rPr>
+              <w:t>Mölk Utbildning</w:t>
+            </w:r>
+          </w:p>
+          <w:p>
+            <w:pPr>
+              <w:jc w:val="center"/>
+              <w:rPr>
+                <w:sz w:val="32"/>
+                <w:lang w:val="sv-SE"/>
+              </w:rPr>
+            </w:pPr>
+            <w:r>
+              <w:rPr>
+                <w:sz w:val="32"/>
+                <w:lang w:val="sv-SE"/>
+              </w:rPr>
+              <w:t>Mjukvaruutvecklare inbyggda system</w:t>
+            </w:r>
+          </w:p>
+        </w:tc>
+      </w:tr>
+    </w:tbl>
+    <w:p>
+      <w:pPr>
+        <w:pStyle w:val="Heading1"/>
+        <w:rPr>
+          <w:lang w:val="sv-SE"/>
+        </w:rPr>
+      </w:pPr>
+      <w:r>
+        <w:rPr>
+          <w:lang w:val="sv-SE"/>
+        </w:rPr>
+        <w:lastRenderedPageBreak/>
+        <w:t>Beskrivning av uppgiften</w:t>
+      </w:r>
+    </w:p>
+    <w:p>
+      <w:pPr>
+        <w:rPr>
+          <w:lang w:val="sv-SE"/>
+        </w:rPr>
+      </w:pPr>
+    </w:p>
+    <w:p>
+      <w:pPr>
+        <w:rPr>
+          <w:b/>
+          <w:lang w:val="sv-SE"/>
+        </w:rPr>
+      </w:pPr>
+      <w:r>
+        <w:rPr>
+          <w:b/>
+          <w:lang w:val="sv-SE"/>
+        </w:rPr>
+        <w:t xml:space="preserve">Från </w:t>
+      </w:r>
+      <w:r>
+        <w:rPr>
+          <w:b/>
+          <w:lang w:val="sv-SE"/>
+        </w:rPr>
+        <w:t xml:space="preserve">uppgiftens </w:t>
+      </w:r>
+      <w:r>
+        <w:rPr>
+          <w:b/>
+          <w:lang w:val="sv-SE"/>
+        </w:rPr>
+        <w:t>dokumentation:</w:t>
+      </w:r>
+    </w:p>
+    <w:p>
+      <w:pPr>
+        <w:rPr>
+          <w:lang w:val="sv-SE"/>
+        </w:rPr>
+      </w:pPr>
+      <w:r>
+        <w:rPr>
+          <w:lang w:val="sv-SE"/>
+        </w:rPr>
+        <w:t xml:space="preserve">I kursen gås många moment igenom. Här får ni en större instuderingsuppgift som har i syfte att ta upp diverse moment som vi ej fått med. </w:t>
+      </w:r>
+    </w:p>
+    <w:p>
+      <w:pPr>
+        <w:rPr>
+          <w:lang w:val="sv-SE"/>
+        </w:rPr>
+      </w:pPr>
+      <w:r>
+        <w:rPr>
+          <w:lang w:val="sv-SE"/>
+        </w:rPr>
+        <w:t xml:space="preserve">Denna uppgift kommer med en del nya inslag men då de i många fall är länkade till tidigare uppgifter och kursdelar kommer förmågan att snabbt och säkert kunna ge bra uttömmande svar förhoppningsvis vara större desto mer aktiva ni har varit under kursens gång. </w:t>
+      </w:r>
+    </w:p>
+    <w:p>
+      <w:pPr>
+        <w:rPr>
+          <w:lang w:val="sv-SE"/>
+        </w:rPr>
+      </w:pPr>
+      <w:r>
+        <w:rPr>
+          <w:lang w:val="sv-SE"/>
+        </w:rPr>
+        <w:t>Vissa delar kommer in senare under kursen.</w:t>
+      </w:r>
+    </w:p>
+    <w:p>
+      <w:pPr>
+        <w:rPr>
+          <w:b/>
+          <w:lang w:val="sv-SE"/>
+        </w:rPr>
+      </w:pPr>
+      <w:r>
+        <w:rPr>
+          <w:b/>
+          <w:lang w:val="sv-SE"/>
+        </w:rPr>
+        <w:t>Regler:</w:t>
+      </w:r>
+    </w:p>
+    <w:p>
+      <w:pPr>
+        <w:pStyle w:val="ListParagraph"/>
+        <w:numPr>
+          <w:ilvl w:val="0"/>
+          <w:numId w:val="1"/>
+        </w:numPr>
+        <w:rPr>
+          <w:lang w:val="sv-SE"/>
+        </w:rPr>
+      </w:pPr>
+      <w:r>
+        <w:rPr>
+          <w:lang w:val="sv-SE"/>
+        </w:rPr>
+        <w:t xml:space="preserve">Uppgifterna bör utföras </w:t>
+      </w:r>
+      <w:r>
+        <w:rPr>
+          <w:b/>
+          <w:lang w:val="sv-SE"/>
+        </w:rPr>
+        <w:t>enskilt men det är ok att diskutera med andra.</w:t>
+      </w:r>
+    </w:p>
+    <w:p>
+      <w:pPr>
+        <w:pStyle w:val="ListParagraph"/>
+        <w:numPr>
+          <w:ilvl w:val="0"/>
+          <w:numId w:val="1"/>
+        </w:numPr>
+        <w:rPr>
+          <w:lang w:val="sv-SE"/>
+        </w:rPr>
+      </w:pPr>
+      <w:r>
+        <w:rPr>
+          <w:lang w:val="sv-SE"/>
+        </w:rPr>
+        <w:t xml:space="preserve">Hjälpmedel att tillgå: </w:t>
+      </w:r>
+    </w:p>
+    <w:p>
+      <w:pPr>
+        <w:pStyle w:val="ListParagraph"/>
+        <w:numPr>
+          <w:ilvl w:val="1"/>
+          <w:numId w:val="1"/>
+        </w:numPr>
+        <w:rPr>
+          <w:lang w:val="sv-SE"/>
+        </w:rPr>
+      </w:pPr>
+      <w:r>
+        <w:rPr>
+          <w:b/>
+          <w:lang w:val="sv-SE"/>
+        </w:rPr>
+        <w:t>Kurslitteratur</w:t>
       </w:r>
       <w:bookmarkStart w:id="0" w:name="_GoBack"/>
       <w:bookmarkEnd w:id="0"/>
-      <w:r>
-        <w:rPr>
-          <w:lang w:val="sv-SE"/>
-        </w:rPr>
-        <w:t>ng</w:t>
-      </w:r>
+    </w:p>
+    <w:p>
+      <w:pPr>
+        <w:pStyle w:val="ListParagraph"/>
+        <w:numPr>
+          <w:ilvl w:val="1"/>
+          <w:numId w:val="1"/>
+        </w:numPr>
+        <w:rPr>
+          <w:lang w:val="sv-SE"/>
+        </w:rPr>
+      </w:pPr>
+      <w:r>
+        <w:rPr>
+          <w:b/>
+          <w:lang w:val="sv-SE"/>
+        </w:rPr>
+        <w:t>Tidigare uppgifter</w:t>
+      </w:r>
+    </w:p>
+    <w:p>
+      <w:pPr>
+        <w:pStyle w:val="ListParagraph"/>
+        <w:numPr>
+          <w:ilvl w:val="1"/>
+          <w:numId w:val="1"/>
+        </w:numPr>
+        <w:rPr>
+          <w:lang w:val="sv-SE"/>
+        </w:rPr>
+      </w:pPr>
+      <w:r>
+        <w:rPr>
+          <w:b/>
+          <w:lang w:val="sv-SE"/>
+        </w:rPr>
+        <w:t>Officiell</w:t>
+      </w:r>
+      <w:r>
+        <w:rPr>
+          <w:b/>
+          <w:lang w:val="sv-SE"/>
+        </w:rPr>
+        <w:t>a hemsidor</w:t>
+      </w:r>
+    </w:p>
+    <w:p>
+      <w:pPr>
+        <w:pStyle w:val="ListParagraph"/>
+        <w:numPr>
+          <w:ilvl w:val="1"/>
+          <w:numId w:val="1"/>
+        </w:numPr>
+        <w:rPr>
+          <w:lang w:val="sv-SE"/>
+        </w:rPr>
+      </w:pPr>
+      <w:r>
+        <w:rPr>
+          <w:b/>
+          <w:lang w:val="sv-SE"/>
+        </w:rPr>
+        <w:t>Uppslagsverk</w:t>
+      </w:r>
+    </w:p>
+    <w:p>
+      <w:pPr>
+        <w:pStyle w:val="ListParagraph"/>
+        <w:numPr>
+          <w:ilvl w:val="1"/>
+          <w:numId w:val="1"/>
+        </w:numPr>
+        <w:rPr>
+          <w:lang w:val="sv-SE"/>
+        </w:rPr>
+      </w:pPr>
+      <w:r>
+        <w:rPr>
+          <w:b/>
+          <w:lang w:val="sv-SE"/>
+        </w:rPr>
+        <w:t>Power P</w:t>
+      </w:r>
+      <w:r>
+        <w:rPr>
+          <w:b/>
+          <w:lang w:val="sv-SE"/>
+        </w:rPr>
+        <w:t>oint-</w:t>
+      </w:r>
+      <w:r>
+        <w:rPr>
+          <w:b/>
+          <w:lang w:val="sv-SE"/>
+        </w:rPr>
+        <w:t>presentationer</w:t>
+      </w:r>
+    </w:p>
+    <w:p>
+      <w:pPr>
+        <w:pStyle w:val="ListParagraph"/>
+        <w:numPr>
+          <w:ilvl w:val="1"/>
+          <w:numId w:val="1"/>
+        </w:numPr>
+        <w:rPr>
+          <w:lang w:val="sv-SE"/>
+        </w:rPr>
+      </w:pPr>
+      <w:r>
+        <w:rPr>
+          <w:b/>
+          <w:lang w:val="sv-SE"/>
+        </w:rPr>
+        <w:t>PDF-dokument</w:t>
+      </w:r>
+    </w:p>
+    <w:p>
+      <w:pPr>
+        <w:pStyle w:val="ListParagraph"/>
+        <w:numPr>
+          <w:ilvl w:val="0"/>
+          <w:numId w:val="1"/>
+        </w:numPr>
+        <w:rPr>
+          <w:lang w:val="sv-SE"/>
+        </w:rPr>
+      </w:pPr>
+      <w:r>
+        <w:rPr>
+          <w:b/>
+          <w:lang w:val="sv-SE"/>
+        </w:rPr>
+        <w:t>Tidsram</w:t>
+      </w:r>
+      <w:r>
+        <w:rPr>
+          <w:lang w:val="sv-SE"/>
+        </w:rPr>
+        <w:t>: från 13:e november – 10:e Dec 23:55.</w:t>
+      </w:r>
+    </w:p>
+    <w:p>
+      <w:pPr>
+        <w:pStyle w:val="ListParagraph"/>
+        <w:numPr>
+          <w:ilvl w:val="0"/>
+          <w:numId w:val="1"/>
+        </w:numPr>
+        <w:rPr>
+          <w:lang w:val="sv-SE"/>
+        </w:rPr>
+      </w:pPr>
+      <w:r>
+        <w:rPr>
+          <w:b/>
+          <w:lang w:val="sv-SE"/>
+        </w:rPr>
+        <w:t>I</w:t>
+      </w:r>
+      <w:r>
+        <w:rPr>
+          <w:b/>
+          <w:lang w:val="sv-SE"/>
+        </w:rPr>
+        <w:t>nlämning</w:t>
+      </w:r>
+      <w:r>
+        <w:rPr>
+          <w:lang w:val="sv-SE"/>
+        </w:rPr>
+        <w:t xml:space="preserve"> sker l</w:t>
+      </w:r>
+      <w:r>
+        <w:rPr>
+          <w:lang w:val="sv-SE"/>
+        </w:rPr>
+        <w:t>ämpligast i dokumentformat via M</w:t>
+      </w:r>
+      <w:r>
+        <w:rPr>
+          <w:lang w:val="sv-SE"/>
+        </w:rPr>
+        <w:t>oodle.</w:t>
+      </w:r>
+    </w:p>
+    <w:p>
+      <w:pPr>
+        <w:pStyle w:val="ListParagraph"/>
+        <w:numPr>
+          <w:ilvl w:val="0"/>
+          <w:numId w:val="1"/>
+        </w:numPr>
+        <w:rPr>
+          <w:lang w:val="sv-SE"/>
+        </w:rPr>
+      </w:pPr>
+      <w:r>
+        <w:rPr>
+          <w:b/>
+          <w:lang w:val="sv-SE"/>
+        </w:rPr>
+        <w:t>En väl utförd uppgift ger fördelar på sluttentamen för kursen.</w:t>
+      </w:r>
+      <w:r>
+        <w:rPr>
+          <w:lang w:val="sv-SE"/>
+        </w:rPr>
+        <w:t xml:space="preserve"> Ett par frågor på varje område är en riktlinje.</w:t>
+      </w:r>
+    </w:p>
+    <w:p>
+      <w:pPr>
+        <w:rPr>
+          <w:lang w:val="sv-SE"/>
+        </w:rPr>
+      </w:pPr>
+      <w:r>
+        <w:rPr>
+          <w:b/>
+          <w:lang w:val="sv-SE"/>
+        </w:rPr>
+        <w:t>Omfattning</w:t>
+      </w:r>
+      <w:r>
+        <w:rPr>
+          <w:b/>
+          <w:lang w:val="sv-SE"/>
+        </w:rPr>
+        <w:t>:</w:t>
+      </w:r>
+    </w:p>
+    <w:tbl>
+      <w:tblPr>
+        <w:tblStyle w:val="TableGrid"/>
+        <w:tblW w:w="0" w:type="auto"/>
+        <w:tblBorders>
+          <w:top w:val="none" w:sz="0" w:space="0" w:color="auto"/>
+          <w:left w:val="none" w:sz="0" w:space="0" w:color="auto"/>
+          <w:bottom w:val="none" w:sz="0" w:space="0" w:color="auto"/>
+          <w:right w:val="none" w:sz="0" w:space="0" w:color="auto"/>
+          <w:insideH w:val="none" w:sz="0" w:space="0" w:color="auto"/>
+          <w:insideV w:val="none" w:sz="0" w:space="0" w:color="auto"/>
+        </w:tblBorders>
+        <w:tblLook w:val="04A0" w:firstRow="1" w:lastRow="0" w:firstColumn="1" w:lastColumn="0" w:noHBand="0" w:noVBand="1"/>
+      </w:tblPr>
+      <w:tblGrid>
+        <w:gridCol w:w="2263"/>
+        <w:gridCol w:w="7087"/>
+      </w:tblGrid>
+      <w:tr>
+        <w:tc>
+          <w:tcPr>
+            <w:tcW w:w="2263" w:type="dxa"/>
+          </w:tcPr>
+          <w:p>
+            <w:pPr>
+              <w:rPr>
+                <w:b/>
+                <w:lang w:val="sv-SE"/>
+              </w:rPr>
+            </w:pPr>
+            <w:r>
+              <w:rPr>
+                <w:b/>
+                <w:lang w:val="sv-SE"/>
+              </w:rPr>
+              <w:t>Lagkrav:</w:t>
+            </w:r>
+          </w:p>
+        </w:tc>
+        <w:tc>
+          <w:tcPr>
+            <w:tcW w:w="7087" w:type="dxa"/>
+          </w:tcPr>
+          <w:p>
+            <w:pPr>
+              <w:rPr>
+                <w:lang w:val="sv-SE"/>
+              </w:rPr>
+            </w:pPr>
+            <w:r>
+              <w:rPr>
+                <w:lang w:val="sv-SE"/>
+              </w:rPr>
+              <w:t>Märkningar ( t.ex. CE ) och säkerhetskrav.</w:t>
+            </w:r>
+          </w:p>
+        </w:tc>
+      </w:tr>
+      <w:tr>
+        <w:tc>
+          <w:tcPr>
+            <w:tcW w:w="2263" w:type="dxa"/>
+          </w:tcPr>
+          <w:p>
+            <w:pPr>
+              <w:rPr>
+                <w:b/>
+                <w:lang w:val="sv-SE"/>
+              </w:rPr>
+            </w:pPr>
+            <w:r>
+              <w:rPr>
+                <w:b/>
+                <w:lang w:val="sv-SE"/>
+              </w:rPr>
+              <w:t>Standardisering:</w:t>
+            </w:r>
+          </w:p>
+        </w:tc>
+        <w:tc>
+          <w:tcPr>
+            <w:tcW w:w="7087" w:type="dxa"/>
+          </w:tcPr>
+          <w:p>
+            <w:pPr>
+              <w:rPr>
+                <w:lang w:val="sv-SE"/>
+              </w:rPr>
+            </w:pPr>
+            <w:r>
+              <w:rPr>
+                <w:lang w:val="sv-SE"/>
+              </w:rPr>
+              <w:t>ISO 26262, ISO 9000, cert. &amp; IEEE 802.11.</w:t>
+            </w:r>
+          </w:p>
+        </w:tc>
+      </w:tr>
+      <w:tr>
+        <w:tc>
+          <w:tcPr>
+            <w:tcW w:w="2263" w:type="dxa"/>
+          </w:tcPr>
+          <w:p>
+            <w:pPr>
+              <w:rPr>
+                <w:b/>
+                <w:lang w:val="sv-SE"/>
+              </w:rPr>
+            </w:pPr>
+            <w:r>
+              <w:rPr>
+                <w:b/>
+                <w:lang w:val="sv-SE"/>
+              </w:rPr>
+              <w:t>Översikt:</w:t>
+            </w:r>
+          </w:p>
+        </w:tc>
+        <w:tc>
+          <w:tcPr>
+            <w:tcW w:w="7087" w:type="dxa"/>
+          </w:tcPr>
+          <w:p>
+            <w:pPr>
+              <w:rPr>
+                <w:lang w:val="sv-SE"/>
+              </w:rPr>
+            </w:pPr>
+            <w:r>
+              <w:rPr>
+                <w:lang w:val="sv-SE"/>
+              </w:rPr>
+              <w:t>Varför/vad testas? Typer av testning. Nivåer.</w:t>
+            </w:r>
+          </w:p>
+        </w:tc>
+      </w:tr>
+      <w:tr>
+        <w:tc>
+          <w:tcPr>
+            <w:tcW w:w="2263" w:type="dxa"/>
+          </w:tcPr>
+          <w:p>
+            <w:pPr>
+              <w:rPr>
+                <w:b/>
+                <w:lang w:val="sv-SE"/>
+              </w:rPr>
+            </w:pPr>
+            <w:r>
+              <w:rPr>
+                <w:b/>
+                <w:lang w:val="sv-SE"/>
+              </w:rPr>
+              <w:t>Simulering:</w:t>
+            </w:r>
+          </w:p>
+        </w:tc>
+        <w:tc>
+          <w:tcPr>
+            <w:tcW w:w="7087" w:type="dxa"/>
+          </w:tcPr>
+          <w:p>
+            <w:pPr>
+              <w:rPr>
+                <w:lang w:val="sv-SE"/>
+              </w:rPr>
+            </w:pPr>
+            <w:r>
+              <w:rPr>
+                <w:lang w:val="sv-SE"/>
+              </w:rPr>
+              <w:t>Nivåer och typer av och mål med simulering.</w:t>
+            </w:r>
+          </w:p>
+        </w:tc>
+      </w:tr>
+      <w:tr>
+        <w:tc>
+          <w:tcPr>
+            <w:tcW w:w="2263" w:type="dxa"/>
+          </w:tcPr>
+          <w:p>
+            <w:pPr>
+              <w:rPr>
+                <w:b/>
+                <w:lang w:val="sv-SE"/>
+              </w:rPr>
+            </w:pPr>
+            <w:r>
+              <w:rPr>
+                <w:b/>
+                <w:lang w:val="sv-SE"/>
+              </w:rPr>
+              <w:t>Produkttestning:</w:t>
+            </w:r>
+          </w:p>
+        </w:tc>
+        <w:tc>
+          <w:tcPr>
+            <w:tcW w:w="7087" w:type="dxa"/>
+          </w:tcPr>
+          <w:p>
+            <w:pPr>
+              <w:rPr>
+                <w:lang w:val="sv-SE"/>
+              </w:rPr>
+            </w:pPr>
+            <w:r>
+              <w:rPr>
+                <w:lang w:val="sv-SE"/>
+              </w:rPr>
+              <w:t>Hierarkier av tester, teori, arbetsstruktur.</w:t>
+            </w:r>
+          </w:p>
+        </w:tc>
+      </w:tr>
+    </w:tbl>
+    <w:p>
+      <w:pPr>
+        <w:rPr>
+          <w:lang w:val="sv-SE"/>
+        </w:rPr>
+      </w:pPr>
     </w:p>
     <w:sectPr>
       <w:pgSz w:w="12240" w:h="15840"/>
@@ -59,6 +801,103 @@
     </w:sectPr>
   </w:body>
 </w:document>
+</file>
+
+<file path=word/numbering.xml><?xml version="1.0" encoding="utf-8"?>
+<w:numbering xmlns:wpc="http://schemas.microsoft.com/office/word/2010/wordprocessingCanvas" xmlns:cx="http://schemas.microsoft.com/office/drawing/2014/chartex" xmlns:cx1="http://schemas.microsoft.com/office/drawing/2015/9/8/chartex" xmlns:cx2="http://schemas.microsoft.com/office/drawing/2015/10/21/chartex" xmlns:cx3="http://schemas.microsoft.com/office/drawing/2016/5/9/chartex" xmlns:cx4="http://schemas.microsoft.com/office/drawing/2016/5/10/chartex" xmlns:cx5="http://schemas.microsoft.com/office/drawing/2016/5/11/chartex" xmlns:cx6="http://schemas.microsoft.com/office/drawing/2016/5/12/chartex" xmlns:cx7="http://schemas.microsoft.com/office/drawing/2016/5/13/chartex" xmlns:cx8="http://schemas.microsoft.com/office/drawing/2016/5/14/chartex" xmlns:mc="http://schemas.openxmlformats.org/markup-compatibility/2006" xmlns:aink="http://schemas.microsoft.com/office/drawing/2016/ink" xmlns:am3d="http://schemas.microsoft.com/office/drawing/2017/model3d" xmlns:o="urn:schemas-microsoft-com:office:office" xmlns:r="http://schemas.openxmlformats.org/officeDocument/2006/relationships" xmlns:m="http://schemas.openxmlformats.org/officeDocument/2006/math" xmlns:v="urn:schemas-microsoft-com:vml" xmlns:wp14="http://schemas.microsoft.com/office/word/2010/wordprocessingDrawing" xmlns:wp="http://schemas.openxmlformats.org/drawingml/2006/wordprocessingDrawing" xmlns:w10="urn:schemas-microsoft-com:office:word" xmlns:w="http://schemas.openxmlformats.org/wordprocessingml/2006/main" xmlns:w14="http://schemas.microsoft.com/office/word/2010/wordml" xmlns:w15="http://schemas.microsoft.com/office/word/2012/wordml" xmlns:w16cid="http://schemas.microsoft.com/office/word/2016/wordml/cid" xmlns:w16se="http://schemas.microsoft.com/office/word/2015/wordml/symex" xmlns:wpg="http://schemas.microsoft.com/office/word/2010/wordprocessingGroup" xmlns:wpi="http://schemas.microsoft.com/office/word/2010/wordprocessingInk" xmlns:wne="http://schemas.microsoft.com/office/word/2006/wordml" xmlns:wps="http://schemas.microsoft.com/office/word/2010/wordprocessingShape" mc:Ignorable="w14 w15 w16se w16cid wp14">
+  <w:abstractNum w:abstractNumId="0" w15:restartNumberingAfterBreak="0">
+    <w:nsid w:val="0B306123"/>
+    <w:multiLevelType w:val="hybridMultilevel"/>
+    <w:tmpl w:val="D5304690"/>
+    <w:lvl w:ilvl="0" w:tplc="0409000F">
+      <w:start w:val="1"/>
+      <w:numFmt w:val="decimal"/>
+      <w:lvlText w:val="%1."/>
+      <w:lvlJc w:val="left"/>
+      <w:pPr>
+        <w:ind w:left="720" w:hanging="360"/>
+      </w:pPr>
+    </w:lvl>
+    <w:lvl w:ilvl="1" w:tplc="04090001">
+      <w:start w:val="1"/>
+      <w:numFmt w:val="bullet"/>
+      <w:lvlText w:val=""/>
+      <w:lvlJc w:val="left"/>
+      <w:pPr>
+        <w:ind w:left="1440" w:hanging="360"/>
+      </w:pPr>
+      <w:rPr>
+        <w:rFonts w:ascii="Symbol" w:hAnsi="Symbol" w:hint="default"/>
+      </w:rPr>
+    </w:lvl>
+    <w:lvl w:ilvl="2" w:tplc="0409001B" w:tentative="1">
+      <w:start w:val="1"/>
+      <w:numFmt w:val="lowerRoman"/>
+      <w:lvlText w:val="%3."/>
+      <w:lvlJc w:val="right"/>
+      <w:pPr>
+        <w:ind w:left="2160" w:hanging="180"/>
+      </w:pPr>
+    </w:lvl>
+    <w:lvl w:ilvl="3" w:tplc="0409000F" w:tentative="1">
+      <w:start w:val="1"/>
+      <w:numFmt w:val="decimal"/>
+      <w:lvlText w:val="%4."/>
+      <w:lvlJc w:val="left"/>
+      <w:pPr>
+        <w:ind w:left="2880" w:hanging="360"/>
+      </w:pPr>
+    </w:lvl>
+    <w:lvl w:ilvl="4" w:tplc="04090019" w:tentative="1">
+      <w:start w:val="1"/>
+      <w:numFmt w:val="lowerLetter"/>
+      <w:lvlText w:val="%5."/>
+      <w:lvlJc w:val="left"/>
+      <w:pPr>
+        <w:ind w:left="3600" w:hanging="360"/>
+      </w:pPr>
+    </w:lvl>
+    <w:lvl w:ilvl="5" w:tplc="0409001B" w:tentative="1">
+      <w:start w:val="1"/>
+      <w:numFmt w:val="lowerRoman"/>
+      <w:lvlText w:val="%6."/>
+      <w:lvlJc w:val="right"/>
+      <w:pPr>
+        <w:ind w:left="4320" w:hanging="180"/>
+      </w:pPr>
+    </w:lvl>
+    <w:lvl w:ilvl="6" w:tplc="0409000F" w:tentative="1">
+      <w:start w:val="1"/>
+      <w:numFmt w:val="decimal"/>
+      <w:lvlText w:val="%7."/>
+      <w:lvlJc w:val="left"/>
+      <w:pPr>
+        <w:ind w:left="5040" w:hanging="360"/>
+      </w:pPr>
+    </w:lvl>
+    <w:lvl w:ilvl="7" w:tplc="04090019" w:tentative="1">
+      <w:start w:val="1"/>
+      <w:numFmt w:val="lowerLetter"/>
+      <w:lvlText w:val="%8."/>
+      <w:lvlJc w:val="left"/>
+      <w:pPr>
+        <w:ind w:left="5760" w:hanging="360"/>
+      </w:pPr>
+    </w:lvl>
+    <w:lvl w:ilvl="8" w:tplc="0409001B" w:tentative="1">
+      <w:start w:val="1"/>
+      <w:numFmt w:val="lowerRoman"/>
+      <w:lvlText w:val="%9."/>
+      <w:lvlJc w:val="right"/>
+      <w:pPr>
+        <w:ind w:left="6480" w:hanging="180"/>
+      </w:pPr>
+    </w:lvl>
+  </w:abstractNum>
+  <w:num w:numId="1">
+    <w:abstractNumId w:val="0"/>
+  </w:num>
+</w:numbering>
 </file>
 
 <file path=word/styles.xml><?xml version="1.0" encoding="utf-8"?>
@@ -459,6 +1298,27 @@
     <w:name w:val="Normal"/>
     <w:qFormat/>
   </w:style>
+  <w:style w:type="paragraph" w:styleId="Heading1">
+    <w:name w:val="heading 1"/>
+    <w:basedOn w:val="Normal"/>
+    <w:next w:val="Normal"/>
+    <w:link w:val="Heading1Char"/>
+    <w:uiPriority w:val="9"/>
+    <w:qFormat/>
+    <w:rsid w:val="007038FE"/>
+    <w:pPr>
+      <w:keepNext/>
+      <w:keepLines/>
+      <w:spacing w:before="240" w:after="0"/>
+      <w:outlineLvl w:val="0"/>
+    </w:pPr>
+    <w:rPr>
+      <w:rFonts w:asciiTheme="majorHAnsi" w:eastAsiaTheme="majorEastAsia" w:hAnsiTheme="majorHAnsi" w:cstheme="majorBidi"/>
+      <w:color w:val="2F5496" w:themeColor="accent1" w:themeShade="BF"/>
+      <w:sz w:val="32"/>
+      <w:szCs w:val="32"/>
+    </w:rPr>
+  </w:style>
   <w:style w:type="character" w:default="1" w:styleId="DefaultParagraphFont">
     <w:name w:val="Default Paragraph Font"/>
     <w:uiPriority w:val="1"/>
@@ -566,6 +1426,72 @@
       <w:color w:val="5A5A5A" w:themeColor="text1" w:themeTint="A5"/>
       <w:spacing w:val="15"/>
     </w:rPr>
+  </w:style>
+  <w:style w:type="table" w:styleId="TableGrid">
+    <w:name w:val="Table Grid"/>
+    <w:basedOn w:val="TableNormal"/>
+    <w:uiPriority w:val="39"/>
+    <w:rsid w:val="00E71365"/>
+    <w:pPr>
+      <w:spacing w:after="0" w:line="240" w:lineRule="auto"/>
+    </w:pPr>
+    <w:tblPr>
+      <w:tblBorders>
+        <w:top w:val="single" w:sz="4" w:space="0" w:color="auto"/>
+        <w:left w:val="single" w:sz="4" w:space="0" w:color="auto"/>
+        <w:bottom w:val="single" w:sz="4" w:space="0" w:color="auto"/>
+        <w:right w:val="single" w:sz="4" w:space="0" w:color="auto"/>
+        <w:insideH w:val="single" w:sz="4" w:space="0" w:color="auto"/>
+        <w:insideV w:val="single" w:sz="4" w:space="0" w:color="auto"/>
+      </w:tblBorders>
+    </w:tblPr>
+  </w:style>
+  <w:style w:type="paragraph" w:styleId="NoSpacing">
+    <w:name w:val="No Spacing"/>
+    <w:link w:val="NoSpacingChar"/>
+    <w:uiPriority w:val="1"/>
+    <w:qFormat/>
+    <w:rsid w:val="00E71365"/>
+    <w:pPr>
+      <w:spacing w:after="0" w:line="240" w:lineRule="auto"/>
+    </w:pPr>
+    <w:rPr>
+      <w:rFonts w:eastAsiaTheme="minorEastAsia"/>
+    </w:rPr>
+  </w:style>
+  <w:style w:type="character" w:customStyle="1" w:styleId="NoSpacingChar">
+    <w:name w:val="No Spacing Char"/>
+    <w:basedOn w:val="DefaultParagraphFont"/>
+    <w:link w:val="NoSpacing"/>
+    <w:uiPriority w:val="1"/>
+    <w:rsid w:val="00E71365"/>
+    <w:rPr>
+      <w:rFonts w:eastAsiaTheme="minorEastAsia"/>
+    </w:rPr>
+  </w:style>
+  <w:style w:type="character" w:customStyle="1" w:styleId="Heading1Char">
+    <w:name w:val="Heading 1 Char"/>
+    <w:basedOn w:val="DefaultParagraphFont"/>
+    <w:link w:val="Heading1"/>
+    <w:uiPriority w:val="9"/>
+    <w:rsid w:val="007038FE"/>
+    <w:rPr>
+      <w:rFonts w:asciiTheme="majorHAnsi" w:eastAsiaTheme="majorEastAsia" w:hAnsiTheme="majorHAnsi" w:cstheme="majorBidi"/>
+      <w:color w:val="2F5496" w:themeColor="accent1" w:themeShade="BF"/>
+      <w:sz w:val="32"/>
+      <w:szCs w:val="32"/>
+    </w:rPr>
+  </w:style>
+  <w:style w:type="paragraph" w:styleId="ListParagraph">
+    <w:name w:val="List Paragraph"/>
+    <w:basedOn w:val="Normal"/>
+    <w:uiPriority w:val="34"/>
+    <w:qFormat/>
+    <w:rsid w:val="007038FE"/>
+    <w:pPr>
+      <w:ind w:left="720"/>
+      <w:contextualSpacing/>
+    </w:pPr>
   </w:style>
 </w:styles>
 </file>
@@ -863,4 +1789,23 @@
     </a:ext>
   </a:extLst>
 </a:theme>
+</file>
+
+<file path=customXml/item1.xml><?xml version="1.0" encoding="utf-8"?>
+<CoverPageProperties xmlns="http://schemas.microsoft.com/office/2006/coverPageProps">
+  <PublishDate/>
+  <Abstract/>
+  <CompanyAddress/>
+  <CompanyPhone/>
+  <CompanyFax/>
+  <CompanyEmail/>
+</CoverPageProperties>
+</file>
+
+<file path=customXml/itemProps1.xml><?xml version="1.0" encoding="utf-8"?>
+<ds:datastoreItem xmlns:ds="http://schemas.openxmlformats.org/officeDocument/2006/customXml" ds:itemID="{55AF091B-3C7A-41E3-B477-F2FDAA23CFDA}">
+  <ds:schemaRefs>
+    <ds:schemaRef ds:uri="http://schemas.microsoft.com/office/2006/coverPageProps"/>
+  </ds:schemaRefs>
+</ds:datastoreItem>
 </file>
</xml_diff>

<commit_message>
Added and updated answers
</commit_message>
<xml_diff>
--- a/study_questions/study_questions.docx
+++ b/study_questions/study_questions.docx
@@ -192,12 +192,16 @@
         <w:p>
           <w:pPr>
             <w:pStyle w:val="TOCHeading"/>
+            <w:rPr>
+              <w:lang w:val="sv-SE"/>
+            </w:rPr>
           </w:pPr>
-          <w:proofErr w:type="spellStart"/>
           <w:r>
+            <w:rPr>
+              <w:lang w:val="sv-SE"/>
+            </w:rPr>
             <w:t>Innehållsförteckning</w:t>
           </w:r>
-          <w:proofErr w:type="spellEnd"/>
         </w:p>
         <w:p>
           <w:pPr>
@@ -220,7 +224,7 @@
           <w:r>
             <w:fldChar w:fldCharType="separate"/>
           </w:r>
-          <w:hyperlink w:anchor="_Toc499903353" w:history="1">
+          <w:hyperlink w:anchor="_Toc500163817" w:history="1">
             <w:r>
               <w:rPr>
                 <w:rStyle w:val="Hyperlink"/>
@@ -248,7 +252,7 @@
                 <w:noProof/>
                 <w:webHidden/>
               </w:rPr>
-              <w:instrText xml:space="preserve"> PAGEREF _Toc499903353 \h </w:instrText>
+              <w:instrText xml:space="preserve"> PAGEREF _Toc500163817 \h </w:instrText>
             </w:r>
             <w:r>
               <w:rPr>
@@ -291,7 +295,7 @@
               <w:lang w:val="sv-SE" w:eastAsia="sv-SE"/>
             </w:rPr>
           </w:pPr>
-          <w:hyperlink w:anchor="_Toc499903354" w:history="1">
+          <w:hyperlink w:anchor="_Toc500163818" w:history="1">
             <w:r>
               <w:rPr>
                 <w:rStyle w:val="Hyperlink"/>
@@ -319,7 +323,7 @@
                 <w:noProof/>
                 <w:webHidden/>
               </w:rPr>
-              <w:instrText xml:space="preserve"> PAGEREF _Toc499903354 \h </w:instrText>
+              <w:instrText xml:space="preserve"> PAGEREF _Toc500163818 \h </w:instrText>
             </w:r>
             <w:r>
               <w:rPr>
@@ -362,7 +366,7 @@
               <w:lang w:val="sv-SE" w:eastAsia="sv-SE"/>
             </w:rPr>
           </w:pPr>
-          <w:hyperlink w:anchor="_Toc499903355" w:history="1">
+          <w:hyperlink w:anchor="_Toc500163819" w:history="1">
             <w:r>
               <w:rPr>
                 <w:rStyle w:val="Hyperlink"/>
@@ -389,7 +393,7 @@
                 <w:noProof/>
                 <w:webHidden/>
               </w:rPr>
-              <w:instrText xml:space="preserve"> PAGEREF _Toc499903355 \h </w:instrText>
+              <w:instrText xml:space="preserve"> PAGEREF _Toc500163819 \h </w:instrText>
             </w:r>
             <w:r>
               <w:rPr>
@@ -432,7 +436,7 @@
               <w:lang w:val="sv-SE" w:eastAsia="sv-SE"/>
             </w:rPr>
           </w:pPr>
-          <w:hyperlink w:anchor="_Toc499903356" w:history="1">
+          <w:hyperlink w:anchor="_Toc500163820" w:history="1">
             <w:r>
               <w:rPr>
                 <w:rStyle w:val="Hyperlink"/>
@@ -460,7 +464,7 @@
                 <w:noProof/>
                 <w:webHidden/>
               </w:rPr>
-              <w:instrText xml:space="preserve"> PAGEREF _Toc499903356 \h </w:instrText>
+              <w:instrText xml:space="preserve"> PAGEREF _Toc500163820 \h </w:instrText>
             </w:r>
             <w:r>
               <w:rPr>
@@ -503,7 +507,7 @@
               <w:lang w:val="sv-SE" w:eastAsia="sv-SE"/>
             </w:rPr>
           </w:pPr>
-          <w:hyperlink w:anchor="_Toc499903357" w:history="1">
+          <w:hyperlink w:anchor="_Toc500163821" w:history="1">
             <w:r>
               <w:rPr>
                 <w:rStyle w:val="Hyperlink"/>
@@ -531,7 +535,7 @@
                 <w:noProof/>
                 <w:webHidden/>
               </w:rPr>
-              <w:instrText xml:space="preserve"> PAGEREF _Toc499903357 \h </w:instrText>
+              <w:instrText xml:space="preserve"> PAGEREF _Toc500163821 \h </w:instrText>
             </w:r>
             <w:r>
               <w:rPr>
@@ -574,7 +578,7 @@
               <w:lang w:val="sv-SE" w:eastAsia="sv-SE"/>
             </w:rPr>
           </w:pPr>
-          <w:hyperlink w:anchor="_Toc499903358" w:history="1">
+          <w:hyperlink w:anchor="_Toc500163822" w:history="1">
             <w:r>
               <w:rPr>
                 <w:rStyle w:val="Hyperlink"/>
@@ -602,7 +606,7 @@
                 <w:noProof/>
                 <w:webHidden/>
               </w:rPr>
-              <w:instrText xml:space="preserve"> PAGEREF _Toc499903358 \h </w:instrText>
+              <w:instrText xml:space="preserve"> PAGEREF _Toc500163822 \h </w:instrText>
             </w:r>
             <w:r>
               <w:rPr>
@@ -645,7 +649,7 @@
               <w:lang w:val="sv-SE" w:eastAsia="sv-SE"/>
             </w:rPr>
           </w:pPr>
-          <w:hyperlink w:anchor="_Toc499903359" w:history="1">
+          <w:hyperlink w:anchor="_Toc500163823" w:history="1">
             <w:r>
               <w:rPr>
                 <w:rStyle w:val="Hyperlink"/>
@@ -672,7 +676,7 @@
                 <w:noProof/>
                 <w:webHidden/>
               </w:rPr>
-              <w:instrText xml:space="preserve"> PAGEREF _Toc499903359 \h </w:instrText>
+              <w:instrText xml:space="preserve"> PAGEREF _Toc500163823 \h </w:instrText>
             </w:r>
             <w:r>
               <w:rPr>
@@ -715,7 +719,7 @@
               <w:lang w:val="sv-SE" w:eastAsia="sv-SE"/>
             </w:rPr>
           </w:pPr>
-          <w:hyperlink w:anchor="_Toc499903360" w:history="1">
+          <w:hyperlink w:anchor="_Toc500163824" w:history="1">
             <w:r>
               <w:rPr>
                 <w:rStyle w:val="Hyperlink"/>
@@ -742,7 +746,7 @@
                 <w:noProof/>
                 <w:webHidden/>
               </w:rPr>
-              <w:instrText xml:space="preserve"> PAGEREF _Toc499903360 \h </w:instrText>
+              <w:instrText xml:space="preserve"> PAGEREF _Toc500163824 \h </w:instrText>
             </w:r>
             <w:r>
               <w:rPr>
@@ -785,7 +789,7 @@
               <w:lang w:val="sv-SE" w:eastAsia="sv-SE"/>
             </w:rPr>
           </w:pPr>
-          <w:hyperlink w:anchor="_Toc499903361" w:history="1">
+          <w:hyperlink w:anchor="_Toc500163825" w:history="1">
             <w:r>
               <w:rPr>
                 <w:rStyle w:val="Hyperlink"/>
@@ -813,7 +817,7 @@
                 <w:noProof/>
                 <w:webHidden/>
               </w:rPr>
-              <w:instrText xml:space="preserve"> PAGEREF _Toc499903361 \h </w:instrText>
+              <w:instrText xml:space="preserve"> PAGEREF _Toc500163825 \h </w:instrText>
             </w:r>
             <w:r>
               <w:rPr>
@@ -856,7 +860,7 @@
               <w:lang w:val="sv-SE" w:eastAsia="sv-SE"/>
             </w:rPr>
           </w:pPr>
-          <w:hyperlink w:anchor="_Toc499903362" w:history="1">
+          <w:hyperlink w:anchor="_Toc500163826" w:history="1">
             <w:r>
               <w:rPr>
                 <w:rStyle w:val="Hyperlink"/>
@@ -884,7 +888,7 @@
                 <w:noProof/>
                 <w:webHidden/>
               </w:rPr>
-              <w:instrText xml:space="preserve"> PAGEREF _Toc499903362 \h </w:instrText>
+              <w:instrText xml:space="preserve"> PAGEREF _Toc500163826 \h </w:instrText>
             </w:r>
             <w:r>
               <w:rPr>
@@ -904,7 +908,7 @@
                 <w:noProof/>
                 <w:webHidden/>
               </w:rPr>
-              <w:t>7</w:t>
+              <w:t>8</w:t>
             </w:r>
             <w:r>
               <w:rPr>
@@ -927,7 +931,7 @@
               <w:lang w:val="sv-SE" w:eastAsia="sv-SE"/>
             </w:rPr>
           </w:pPr>
-          <w:hyperlink w:anchor="_Toc499903363" w:history="1">
+          <w:hyperlink w:anchor="_Toc500163827" w:history="1">
             <w:r>
               <w:rPr>
                 <w:rStyle w:val="Hyperlink"/>
@@ -955,7 +959,7 @@
                 <w:noProof/>
                 <w:webHidden/>
               </w:rPr>
-              <w:instrText xml:space="preserve"> PAGEREF _Toc499903363 \h </w:instrText>
+              <w:instrText xml:space="preserve"> PAGEREF _Toc500163827 \h </w:instrText>
             </w:r>
             <w:r>
               <w:rPr>
@@ -998,7 +1002,7 @@
               <w:lang w:val="sv-SE" w:eastAsia="sv-SE"/>
             </w:rPr>
           </w:pPr>
-          <w:hyperlink w:anchor="_Toc499903364" w:history="1">
+          <w:hyperlink w:anchor="_Toc500163828" w:history="1">
             <w:r>
               <w:rPr>
                 <w:rStyle w:val="Hyperlink"/>
@@ -1026,7 +1030,7 @@
                 <w:noProof/>
                 <w:webHidden/>
               </w:rPr>
-              <w:instrText xml:space="preserve"> PAGEREF _Toc499903364 \h </w:instrText>
+              <w:instrText xml:space="preserve"> PAGEREF _Toc500163828 \h </w:instrText>
             </w:r>
             <w:r>
               <w:rPr>
@@ -1069,7 +1073,7 @@
               <w:lang w:val="sv-SE" w:eastAsia="sv-SE"/>
             </w:rPr>
           </w:pPr>
-          <w:hyperlink w:anchor="_Toc499903365" w:history="1">
+          <w:hyperlink w:anchor="_Toc500163829" w:history="1">
             <w:r>
               <w:rPr>
                 <w:rStyle w:val="Hyperlink"/>
@@ -1097,7 +1101,7 @@
                 <w:noProof/>
                 <w:webHidden/>
               </w:rPr>
-              <w:instrText xml:space="preserve"> PAGEREF _Toc499903365 \h </w:instrText>
+              <w:instrText xml:space="preserve"> PAGEREF _Toc500163829 \h </w:instrText>
             </w:r>
             <w:r>
               <w:rPr>
@@ -1140,7 +1144,7 @@
               <w:lang w:val="sv-SE" w:eastAsia="sv-SE"/>
             </w:rPr>
           </w:pPr>
-          <w:hyperlink w:anchor="_Toc499903366" w:history="1">
+          <w:hyperlink w:anchor="_Toc500163830" w:history="1">
             <w:r>
               <w:rPr>
                 <w:rStyle w:val="Hyperlink"/>
@@ -1168,7 +1172,7 @@
                 <w:noProof/>
                 <w:webHidden/>
               </w:rPr>
-              <w:instrText xml:space="preserve"> PAGEREF _Toc499903366 \h </w:instrText>
+              <w:instrText xml:space="preserve"> PAGEREF _Toc500163830 \h </w:instrText>
             </w:r>
             <w:r>
               <w:rPr>
@@ -1211,7 +1215,7 @@
               <w:lang w:val="sv-SE" w:eastAsia="sv-SE"/>
             </w:rPr>
           </w:pPr>
-          <w:hyperlink w:anchor="_Toc499903367" w:history="1">
+          <w:hyperlink w:anchor="_Toc500163831" w:history="1">
             <w:r>
               <w:rPr>
                 <w:rStyle w:val="Hyperlink"/>
@@ -1239,7 +1243,7 @@
                 <w:noProof/>
                 <w:webHidden/>
               </w:rPr>
-              <w:instrText xml:space="preserve"> PAGEREF _Toc499903367 \h </w:instrText>
+              <w:instrText xml:space="preserve"> PAGEREF _Toc500163831 \h </w:instrText>
             </w:r>
             <w:r>
               <w:rPr>
@@ -1282,7 +1286,7 @@
               <w:lang w:val="sv-SE" w:eastAsia="sv-SE"/>
             </w:rPr>
           </w:pPr>
-          <w:hyperlink w:anchor="_Toc499903368" w:history="1">
+          <w:hyperlink w:anchor="_Toc500163832" w:history="1">
             <w:r>
               <w:rPr>
                 <w:rStyle w:val="Hyperlink"/>
@@ -1310,7 +1314,7 @@
                 <w:noProof/>
                 <w:webHidden/>
               </w:rPr>
-              <w:instrText xml:space="preserve"> PAGEREF _Toc499903368 \h </w:instrText>
+              <w:instrText xml:space="preserve"> PAGEREF _Toc500163832 \h </w:instrText>
             </w:r>
             <w:r>
               <w:rPr>
@@ -1353,7 +1357,7 @@
               <w:lang w:val="sv-SE" w:eastAsia="sv-SE"/>
             </w:rPr>
           </w:pPr>
-          <w:hyperlink w:anchor="_Toc499903369" w:history="1">
+          <w:hyperlink w:anchor="_Toc500163833" w:history="1">
             <w:r>
               <w:rPr>
                 <w:rStyle w:val="Hyperlink"/>
@@ -1381,7 +1385,7 @@
                 <w:noProof/>
                 <w:webHidden/>
               </w:rPr>
-              <w:instrText xml:space="preserve"> PAGEREF _Toc499903369 \h </w:instrText>
+              <w:instrText xml:space="preserve"> PAGEREF _Toc500163833 \h </w:instrText>
             </w:r>
             <w:r>
               <w:rPr>
@@ -1424,7 +1428,7 @@
               <w:lang w:val="sv-SE" w:eastAsia="sv-SE"/>
             </w:rPr>
           </w:pPr>
-          <w:hyperlink w:anchor="_Toc499903370" w:history="1">
+          <w:hyperlink w:anchor="_Toc500163834" w:history="1">
             <w:r>
               <w:rPr>
                 <w:rStyle w:val="Hyperlink"/>
@@ -1452,7 +1456,7 @@
                 <w:noProof/>
                 <w:webHidden/>
               </w:rPr>
-              <w:instrText xml:space="preserve"> PAGEREF _Toc499903370 \h </w:instrText>
+              <w:instrText xml:space="preserve"> PAGEREF _Toc500163834 \h </w:instrText>
             </w:r>
             <w:r>
               <w:rPr>
@@ -1472,7 +1476,7 @@
                 <w:noProof/>
                 <w:webHidden/>
               </w:rPr>
-              <w:t>11</w:t>
+              <w:t>12</w:t>
             </w:r>
             <w:r>
               <w:rPr>
@@ -1495,7 +1499,7 @@
               <w:lang w:val="sv-SE" w:eastAsia="sv-SE"/>
             </w:rPr>
           </w:pPr>
-          <w:hyperlink w:anchor="_Toc499903371" w:history="1">
+          <w:hyperlink w:anchor="_Toc500163835" w:history="1">
             <w:r>
               <w:rPr>
                 <w:rStyle w:val="Hyperlink"/>
@@ -1523,7 +1527,7 @@
                 <w:noProof/>
                 <w:webHidden/>
               </w:rPr>
-              <w:instrText xml:space="preserve"> PAGEREF _Toc499903371 \h </w:instrText>
+              <w:instrText xml:space="preserve"> PAGEREF _Toc500163835 \h </w:instrText>
             </w:r>
             <w:r>
               <w:rPr>
@@ -1543,7 +1547,7 @@
                 <w:noProof/>
                 <w:webHidden/>
               </w:rPr>
-              <w:t>12</w:t>
+              <w:t>13</w:t>
             </w:r>
             <w:r>
               <w:rPr>
@@ -1566,7 +1570,7 @@
               <w:lang w:val="sv-SE" w:eastAsia="sv-SE"/>
             </w:rPr>
           </w:pPr>
-          <w:hyperlink w:anchor="_Toc499903372" w:history="1">
+          <w:hyperlink w:anchor="_Toc500163836" w:history="1">
             <w:r>
               <w:rPr>
                 <w:rStyle w:val="Hyperlink"/>
@@ -1594,7 +1598,7 @@
                 <w:noProof/>
                 <w:webHidden/>
               </w:rPr>
-              <w:instrText xml:space="preserve"> PAGEREF _Toc499903372 \h </w:instrText>
+              <w:instrText xml:space="preserve"> PAGEREF _Toc500163836 \h </w:instrText>
             </w:r>
             <w:r>
               <w:rPr>
@@ -1614,7 +1618,7 @@
                 <w:noProof/>
                 <w:webHidden/>
               </w:rPr>
-              <w:t>12</w:t>
+              <w:t>13</w:t>
             </w:r>
             <w:r>
               <w:rPr>
@@ -1637,7 +1641,7 @@
               <w:lang w:val="sv-SE" w:eastAsia="sv-SE"/>
             </w:rPr>
           </w:pPr>
-          <w:hyperlink w:anchor="_Toc499903373" w:history="1">
+          <w:hyperlink w:anchor="_Toc500163837" w:history="1">
             <w:r>
               <w:rPr>
                 <w:rStyle w:val="Hyperlink"/>
@@ -1665,7 +1669,7 @@
                 <w:noProof/>
                 <w:webHidden/>
               </w:rPr>
-              <w:instrText xml:space="preserve"> PAGEREF _Toc499903373 \h </w:instrText>
+              <w:instrText xml:space="preserve"> PAGEREF _Toc500163837 \h </w:instrText>
             </w:r>
             <w:r>
               <w:rPr>
@@ -1685,7 +1689,7 @@
                 <w:noProof/>
                 <w:webHidden/>
               </w:rPr>
-              <w:t>12</w:t>
+              <w:t>13</w:t>
             </w:r>
             <w:r>
               <w:rPr>
@@ -1708,7 +1712,7 @@
               <w:lang w:val="sv-SE" w:eastAsia="sv-SE"/>
             </w:rPr>
           </w:pPr>
-          <w:hyperlink w:anchor="_Toc499903374" w:history="1">
+          <w:hyperlink w:anchor="_Toc500163838" w:history="1">
             <w:r>
               <w:rPr>
                 <w:rStyle w:val="Hyperlink"/>
@@ -1736,7 +1740,7 @@
                 <w:noProof/>
                 <w:webHidden/>
               </w:rPr>
-              <w:instrText xml:space="preserve"> PAGEREF _Toc499903374 \h </w:instrText>
+              <w:instrText xml:space="preserve"> PAGEREF _Toc500163838 \h </w:instrText>
             </w:r>
             <w:r>
               <w:rPr>
@@ -1756,7 +1760,7 @@
                 <w:noProof/>
                 <w:webHidden/>
               </w:rPr>
-              <w:t>12</w:t>
+              <w:t>13</w:t>
             </w:r>
             <w:r>
               <w:rPr>
@@ -1779,7 +1783,7 @@
               <w:lang w:val="sv-SE" w:eastAsia="sv-SE"/>
             </w:rPr>
           </w:pPr>
-          <w:hyperlink w:anchor="_Toc499903375" w:history="1">
+          <w:hyperlink w:anchor="_Toc500163839" w:history="1">
             <w:r>
               <w:rPr>
                 <w:rStyle w:val="Hyperlink"/>
@@ -1807,7 +1811,7 @@
                 <w:noProof/>
                 <w:webHidden/>
               </w:rPr>
-              <w:instrText xml:space="preserve"> PAGEREF _Toc499903375 \h </w:instrText>
+              <w:instrText xml:space="preserve"> PAGEREF _Toc500163839 \h </w:instrText>
             </w:r>
             <w:r>
               <w:rPr>
@@ -1827,7 +1831,7 @@
                 <w:noProof/>
                 <w:webHidden/>
               </w:rPr>
-              <w:t>12</w:t>
+              <w:t>14</w:t>
             </w:r>
             <w:r>
               <w:rPr>
@@ -1850,7 +1854,7 @@
               <w:lang w:val="sv-SE" w:eastAsia="sv-SE"/>
             </w:rPr>
           </w:pPr>
-          <w:hyperlink w:anchor="_Toc499903376" w:history="1">
+          <w:hyperlink w:anchor="_Toc500163840" w:history="1">
             <w:r>
               <w:rPr>
                 <w:rStyle w:val="Hyperlink"/>
@@ -1878,7 +1882,7 @@
                 <w:noProof/>
                 <w:webHidden/>
               </w:rPr>
-              <w:instrText xml:space="preserve"> PAGEREF _Toc499903376 \h </w:instrText>
+              <w:instrText xml:space="preserve"> PAGEREF _Toc500163840 \h </w:instrText>
             </w:r>
             <w:r>
               <w:rPr>
@@ -1898,7 +1902,7 @@
                 <w:noProof/>
                 <w:webHidden/>
               </w:rPr>
-              <w:t>12</w:t>
+              <w:t>14</w:t>
             </w:r>
             <w:r>
               <w:rPr>
@@ -1921,7 +1925,7 @@
               <w:lang w:val="sv-SE" w:eastAsia="sv-SE"/>
             </w:rPr>
           </w:pPr>
-          <w:hyperlink w:anchor="_Toc499903377" w:history="1">
+          <w:hyperlink w:anchor="_Toc500163841" w:history="1">
             <w:r>
               <w:rPr>
                 <w:rStyle w:val="Hyperlink"/>
@@ -1949,7 +1953,7 @@
                 <w:noProof/>
                 <w:webHidden/>
               </w:rPr>
-              <w:instrText xml:space="preserve"> PAGEREF _Toc499903377 \h </w:instrText>
+              <w:instrText xml:space="preserve"> PAGEREF _Toc500163841 \h </w:instrText>
             </w:r>
             <w:r>
               <w:rPr>
@@ -1969,7 +1973,7 @@
                 <w:noProof/>
                 <w:webHidden/>
               </w:rPr>
-              <w:t>12</w:t>
+              <w:t>15</w:t>
             </w:r>
             <w:r>
               <w:rPr>
@@ -1992,7 +1996,7 @@
               <w:lang w:val="sv-SE" w:eastAsia="sv-SE"/>
             </w:rPr>
           </w:pPr>
-          <w:hyperlink w:anchor="_Toc499903378" w:history="1">
+          <w:hyperlink w:anchor="_Toc500163842" w:history="1">
             <w:r>
               <w:rPr>
                 <w:rStyle w:val="Hyperlink"/>
@@ -2020,7 +2024,7 @@
                 <w:noProof/>
                 <w:webHidden/>
               </w:rPr>
-              <w:instrText xml:space="preserve"> PAGEREF _Toc499903378 \h </w:instrText>
+              <w:instrText xml:space="preserve"> PAGEREF _Toc500163842 \h </w:instrText>
             </w:r>
             <w:r>
               <w:rPr>
@@ -2040,7 +2044,7 @@
                 <w:noProof/>
                 <w:webHidden/>
               </w:rPr>
-              <w:t>12</w:t>
+              <w:t>16</w:t>
             </w:r>
             <w:r>
               <w:rPr>
@@ -2063,7 +2067,7 @@
               <w:lang w:val="sv-SE" w:eastAsia="sv-SE"/>
             </w:rPr>
           </w:pPr>
-          <w:hyperlink w:anchor="_Toc499903379" w:history="1">
+          <w:hyperlink w:anchor="_Toc500163843" w:history="1">
             <w:r>
               <w:rPr>
                 <w:rStyle w:val="Hyperlink"/>
@@ -2091,7 +2095,7 @@
                 <w:noProof/>
                 <w:webHidden/>
               </w:rPr>
-              <w:instrText xml:space="preserve"> PAGEREF _Toc499903379 \h </w:instrText>
+              <w:instrText xml:space="preserve"> PAGEREF _Toc500163843 \h </w:instrText>
             </w:r>
             <w:r>
               <w:rPr>
@@ -2111,7 +2115,7 @@
                 <w:noProof/>
                 <w:webHidden/>
               </w:rPr>
-              <w:t>12</w:t>
+              <w:t>16</w:t>
             </w:r>
             <w:r>
               <w:rPr>
@@ -2134,7 +2138,7 @@
               <w:lang w:val="sv-SE" w:eastAsia="sv-SE"/>
             </w:rPr>
           </w:pPr>
-          <w:hyperlink w:anchor="_Toc499903380" w:history="1">
+          <w:hyperlink w:anchor="_Toc500163844" w:history="1">
             <w:r>
               <w:rPr>
                 <w:rStyle w:val="Hyperlink"/>
@@ -2162,7 +2166,7 @@
                 <w:noProof/>
                 <w:webHidden/>
               </w:rPr>
-              <w:instrText xml:space="preserve"> PAGEREF _Toc499903380 \h </w:instrText>
+              <w:instrText xml:space="preserve"> PAGEREF _Toc500163844 \h </w:instrText>
             </w:r>
             <w:r>
               <w:rPr>
@@ -2182,7 +2186,7 @@
                 <w:noProof/>
                 <w:webHidden/>
               </w:rPr>
-              <w:t>12</w:t>
+              <w:t>16</w:t>
             </w:r>
             <w:r>
               <w:rPr>
@@ -2205,7 +2209,7 @@
               <w:lang w:val="sv-SE" w:eastAsia="sv-SE"/>
             </w:rPr>
           </w:pPr>
-          <w:hyperlink w:anchor="_Toc499903381" w:history="1">
+          <w:hyperlink w:anchor="_Toc500163845" w:history="1">
             <w:r>
               <w:rPr>
                 <w:rStyle w:val="Hyperlink"/>
@@ -2233,7 +2237,7 @@
                 <w:noProof/>
                 <w:webHidden/>
               </w:rPr>
-              <w:instrText xml:space="preserve"> PAGEREF _Toc499903381 \h </w:instrText>
+              <w:instrText xml:space="preserve"> PAGEREF _Toc500163845 \h </w:instrText>
             </w:r>
             <w:r>
               <w:rPr>
@@ -2253,7 +2257,7 @@
                 <w:noProof/>
                 <w:webHidden/>
               </w:rPr>
-              <w:t>13</w:t>
+              <w:t>17</w:t>
             </w:r>
             <w:r>
               <w:rPr>
@@ -2276,7 +2280,7 @@
               <w:lang w:val="sv-SE" w:eastAsia="sv-SE"/>
             </w:rPr>
           </w:pPr>
-          <w:hyperlink w:anchor="_Toc499903382" w:history="1">
+          <w:hyperlink w:anchor="_Toc500163846" w:history="1">
             <w:r>
               <w:rPr>
                 <w:rStyle w:val="Hyperlink"/>
@@ -2304,7 +2308,7 @@
                 <w:noProof/>
                 <w:webHidden/>
               </w:rPr>
-              <w:instrText xml:space="preserve"> PAGEREF _Toc499903382 \h </w:instrText>
+              <w:instrText xml:space="preserve"> PAGEREF _Toc500163846 \h </w:instrText>
             </w:r>
             <w:r>
               <w:rPr>
@@ -2324,7 +2328,7 @@
                 <w:noProof/>
                 <w:webHidden/>
               </w:rPr>
-              <w:t>13</w:t>
+              <w:t>17</w:t>
             </w:r>
             <w:r>
               <w:rPr>
@@ -2347,12 +2351,11 @@
               <w:lang w:val="sv-SE" w:eastAsia="sv-SE"/>
             </w:rPr>
           </w:pPr>
-          <w:hyperlink w:anchor="_Toc499903383" w:history="1">
+          <w:hyperlink w:anchor="_Toc500163847" w:history="1">
             <w:r>
               <w:rPr>
                 <w:rStyle w:val="Hyperlink"/>
                 <w:noProof/>
-                <w:lang w:val="sv-SE"/>
               </w:rPr>
               <w:t>6.2 Litteratur</w:t>
             </w:r>
@@ -2375,7 +2378,7 @@
                 <w:noProof/>
                 <w:webHidden/>
               </w:rPr>
-              <w:instrText xml:space="preserve"> PAGEREF _Toc499903383 \h </w:instrText>
+              <w:instrText xml:space="preserve"> PAGEREF _Toc500163847 \h </w:instrText>
             </w:r>
             <w:r>
               <w:rPr>
@@ -2395,7 +2398,7 @@
                 <w:noProof/>
                 <w:webHidden/>
               </w:rPr>
-              <w:t>13</w:t>
+              <w:t>18</w:t>
             </w:r>
             <w:r>
               <w:rPr>
@@ -2425,7 +2428,7 @@
           <w:lang w:val="sv-SE"/>
         </w:rPr>
       </w:pPr>
-      <w:bookmarkStart w:id="0" w:name="_Toc499903353"/>
+      <w:bookmarkStart w:id="0" w:name="_Toc500163817"/>
       <w:r>
         <w:rPr>
           <w:lang w:val="sv-SE"/>
@@ -3097,7 +3100,7 @@
           <w:lang w:val="sv-SE"/>
         </w:rPr>
       </w:pPr>
-      <w:bookmarkStart w:id="1" w:name="_Toc499903354"/>
+      <w:bookmarkStart w:id="1" w:name="_Toc500163818"/>
       <w:r>
         <w:rPr>
           <w:lang w:val="sv-SE"/>
@@ -3138,7 +3141,7 @@
           <w:color w:val="2F5496" w:themeColor="accent1" w:themeShade="BF"/>
         </w:rPr>
       </w:pPr>
-      <w:bookmarkStart w:id="2" w:name="_Toc499903355"/>
+      <w:bookmarkStart w:id="2" w:name="_Toc500163819"/>
       <w:r>
         <w:rPr>
           <w:rStyle w:val="SubtleEmphasis"/>
@@ -3752,7 +3755,7 @@
           <w:lang w:val="sv-SE"/>
         </w:rPr>
       </w:pPr>
-      <w:bookmarkStart w:id="3" w:name="_Toc499903356"/>
+      <w:bookmarkStart w:id="3" w:name="_Toc500163820"/>
       <w:r>
         <w:rPr>
           <w:rStyle w:val="SubtleEmphasis"/>
@@ -4137,7 +4140,7 @@
           <w:lang w:val="sv-SE"/>
         </w:rPr>
       </w:pPr>
-      <w:bookmarkStart w:id="4" w:name="_Toc499903357"/>
+      <w:bookmarkStart w:id="4" w:name="_Toc500163821"/>
       <w:r>
         <w:rPr>
           <w:lang w:val="sv-SE"/>
@@ -4357,7 +4360,7 @@
           <w:lang w:val="sv-SE"/>
         </w:rPr>
       </w:pPr>
-      <w:bookmarkStart w:id="5" w:name="_Toc499903358"/>
+      <w:bookmarkStart w:id="5" w:name="_Toc500163822"/>
       <w:r>
         <w:rPr>
           <w:lang w:val="sv-SE"/>
@@ -4905,36 +4908,35 @@
     <w:p>
       <w:pPr>
         <w:pStyle w:val="Heading1"/>
-      </w:pPr>
-      <w:bookmarkStart w:id="6" w:name="_Toc499903359"/>
-      <w:r>
+        <w:rPr>
+          <w:lang w:val="sv-SE"/>
+        </w:rPr>
+      </w:pPr>
+      <w:bookmarkStart w:id="6" w:name="_Toc500163823"/>
+      <w:r>
+        <w:rPr>
+          <w:lang w:val="sv-SE"/>
+        </w:rPr>
         <w:lastRenderedPageBreak/>
-        <w:t xml:space="preserve">3 </w:t>
-      </w:r>
-      <w:proofErr w:type="spellStart"/>
-      <w:r>
-        <w:t>Standardisering</w:t>
-      </w:r>
-      <w:proofErr w:type="spellEnd"/>
-      <w:r>
-        <w:t xml:space="preserve"> – ISO &amp; IEEE</w:t>
+        <w:t>3 Standardisering – ISO &amp; IEEE</w:t>
       </w:r>
       <w:bookmarkEnd w:id="6"/>
     </w:p>
     <w:p>
       <w:pPr>
         <w:pStyle w:val="Heading2"/>
-      </w:pPr>
-      <w:bookmarkStart w:id="7" w:name="_Toc499903360"/>
-      <w:r>
-        <w:t xml:space="preserve">3.1 </w:t>
-      </w:r>
-      <w:proofErr w:type="spellStart"/>
-      <w:r>
-        <w:t>Certifiering</w:t>
+        <w:rPr>
+          <w:lang w:val="sv-SE"/>
+        </w:rPr>
+      </w:pPr>
+      <w:bookmarkStart w:id="7" w:name="_Toc500163824"/>
+      <w:r>
+        <w:rPr>
+          <w:lang w:val="sv-SE"/>
+        </w:rPr>
+        <w:t>3.1 Certifiering</w:t>
       </w:r>
       <w:bookmarkEnd w:id="7"/>
-      <w:proofErr w:type="spellEnd"/>
     </w:p>
     <w:p/>
     <w:p>
@@ -5000,8 +5002,6 @@
       </w:pPr>
       <w:r>
         <w:rPr>
-          <w:rFonts w:ascii="Arial" w:hAnsi="Arial" w:cs="Arial"/>
-          <w:color w:val="000000"/>
           <w:lang w:val="sv-SE"/>
         </w:rPr>
         <w:t>Inom ISO finns flertalet olika standarder som behandlar olika ämnen. Deras standarder inleds med “ISO” och sedan en nummerbeteckning (med vissa undantag).</w:t>
@@ -5010,31 +5010,23 @@
     <w:p>
       <w:pPr>
         <w:rPr>
-          <w:rFonts w:ascii="Arial" w:hAnsi="Arial" w:cs="Arial"/>
-          <w:color w:val="000000"/>
-          <w:lang w:val="sv-SE"/>
-        </w:rPr>
-      </w:pPr>
-      <w:r>
-        <w:rPr>
-          <w:rFonts w:ascii="Arial" w:hAnsi="Arial" w:cs="Arial"/>
-          <w:color w:val="000000"/>
+          <w:lang w:val="sv-SE"/>
+        </w:rPr>
+      </w:pPr>
+      <w:r>
+        <w:rPr>
           <w:lang w:val="sv-SE"/>
         </w:rPr>
         <w:t>Ett företag kan bli ISO-certifierade av ett certifieringsföretag. Certifieringsföretaget granskar det aktuella företaget, och fattar ett beslut om de</w:t>
       </w:r>
       <w:r>
         <w:rPr>
-          <w:rFonts w:ascii="Arial" w:hAnsi="Arial" w:cs="Arial"/>
-          <w:color w:val="000000"/>
           <w:lang w:val="sv-SE"/>
         </w:rPr>
         <w:t>t</w:t>
       </w:r>
       <w:r>
         <w:rPr>
-          <w:rFonts w:ascii="Arial" w:hAnsi="Arial" w:cs="Arial"/>
-          <w:color w:val="000000"/>
           <w:lang w:val="sv-SE"/>
         </w:rPr>
         <w:t xml:space="preserve"> kan certifieras.</w:t>
@@ -5043,75 +5035,58 @@
     <w:p>
       <w:pPr>
         <w:rPr>
-          <w:rFonts w:ascii="Arial" w:hAnsi="Arial" w:cs="Arial"/>
           <w:iCs/>
-          <w:color w:val="000000"/>
-        </w:rPr>
-      </w:pPr>
-      <w:r>
-        <w:rPr>
-          <w:rFonts w:ascii="Arial" w:hAnsi="Arial" w:cs="Arial"/>
+          <w:lang w:val="sv-SE"/>
+        </w:rPr>
+      </w:pPr>
+      <w:r>
+        <w:rPr>
           <w:iCs/>
-          <w:color w:val="000000"/>
           <w:lang w:val="sv-SE"/>
         </w:rPr>
         <w:t xml:space="preserve">Certifieringsföretag måste vara </w:t>
       </w:r>
       <w:r>
         <w:rPr>
-          <w:rFonts w:ascii="Arial" w:hAnsi="Arial" w:cs="Arial"/>
           <w:i/>
           <w:iCs/>
-          <w:color w:val="000000"/>
           <w:lang w:val="sv-SE"/>
         </w:rPr>
         <w:t>ackrediterade</w:t>
       </w:r>
       <w:r>
         <w:rPr>
-          <w:rFonts w:ascii="Arial" w:hAnsi="Arial" w:cs="Arial"/>
           <w:iCs/>
-          <w:color w:val="000000"/>
           <w:lang w:val="sv-SE"/>
         </w:rPr>
         <w:t xml:space="preserve"> av </w:t>
       </w:r>
-      <w:proofErr w:type="spellStart"/>
-      <w:r>
-        <w:rPr>
-          <w:rFonts w:ascii="Arial" w:hAnsi="Arial" w:cs="Arial"/>
+      <w:r>
+        <w:rPr>
           <w:b/>
           <w:iCs/>
-          <w:color w:val="000000"/>
           <w:lang w:val="sv-SE"/>
         </w:rPr>
         <w:t>Swedac</w:t>
       </w:r>
-      <w:proofErr w:type="spellEnd"/>
-      <w:r>
-        <w:rPr>
-          <w:rFonts w:ascii="Arial" w:hAnsi="Arial" w:cs="Arial"/>
+      <w:r>
+        <w:rPr>
           <w:iCs/>
-          <w:color w:val="000000"/>
           <w:lang w:val="sv-SE"/>
         </w:rPr>
         <w:t xml:space="preserve">, </w:t>
       </w:r>
       <w:r>
         <w:rPr>
-          <w:rFonts w:ascii="Arial" w:hAnsi="Arial" w:cs="Arial"/>
           <w:i/>
           <w:iCs/>
-          <w:color w:val="000000"/>
           <w:lang w:val="sv-SE"/>
         </w:rPr>
         <w:t>Sveriges nationella ackrediteringsorgan</w:t>
       </w:r>
       <w:r>
         <w:rPr>
-          <w:rFonts w:ascii="Arial" w:hAnsi="Arial" w:cs="Arial"/>
           <w:iCs/>
-          <w:color w:val="000000"/>
           <w:lang w:val="sv-SE"/>
         </w:rPr>
         <w:t>, för att få utföra certifiering.</w:t>
@@ -5124,7 +5099,7 @@
           <w:lang w:val="sv-SE"/>
         </w:rPr>
       </w:pPr>
-      <w:bookmarkStart w:id="8" w:name="_Toc499903361"/>
+      <w:bookmarkStart w:id="8" w:name="_Toc500163825"/>
       <w:r>
         <w:rPr>
           <w:lang w:val="sv-SE"/>
@@ -5218,60 +5193,46 @@
     <w:p>
       <w:pPr>
         <w:rPr>
-          <w:rFonts w:ascii="Arial" w:hAnsi="Arial" w:cs="Arial"/>
-          <w:color w:val="000000"/>
-          <w:lang w:val="sv-SE"/>
-        </w:rPr>
-      </w:pPr>
-      <w:r>
-        <w:rPr>
-          <w:rFonts w:ascii="Arial" w:hAnsi="Arial" w:cs="Arial"/>
+          <w:lang w:val="sv-SE"/>
+        </w:rPr>
+      </w:pPr>
+      <w:r>
+        <w:rPr>
           <w:b/>
           <w:iCs/>
-          <w:color w:val="000000"/>
           <w:lang w:val="sv-SE"/>
         </w:rPr>
         <w:t>ISO 9000</w:t>
       </w:r>
       <w:r>
         <w:rPr>
-          <w:rFonts w:ascii="Arial" w:hAnsi="Arial" w:cs="Arial"/>
           <w:iCs/>
-          <w:color w:val="000000"/>
           <w:lang w:val="sv-SE"/>
         </w:rPr>
         <w:t xml:space="preserve"> är</w:t>
       </w:r>
       <w:r>
         <w:rPr>
-          <w:rFonts w:ascii="Arial" w:hAnsi="Arial" w:cs="Arial"/>
           <w:iCs/>
-          <w:color w:val="000000"/>
           <w:lang w:val="sv-SE"/>
         </w:rPr>
         <w:t xml:space="preserve"> en s</w:t>
       </w:r>
       <w:r>
         <w:rPr>
-          <w:rFonts w:ascii="Arial" w:hAnsi="Arial" w:cs="Arial"/>
-          <w:color w:val="000000"/>
           <w:lang w:val="sv-SE"/>
         </w:rPr>
         <w:t xml:space="preserve">erie för </w:t>
       </w:r>
       <w:r>
         <w:rPr>
-          <w:rFonts w:ascii="Arial" w:hAnsi="Arial" w:cs="Arial"/>
           <w:b/>
-          <w:color w:val="000000"/>
           <w:lang w:val="sv-SE"/>
         </w:rPr>
         <w:t>kvalitetsledning</w:t>
       </w:r>
       <w:r>
         <w:rPr>
-          <w:rFonts w:ascii="Arial" w:hAnsi="Arial" w:cs="Arial"/>
-          <w:color w:val="000000"/>
           <w:lang w:val="sv-SE"/>
         </w:rPr>
         <w:t>, vilket innebär tekniker och metoder för hur en organisation ska styra, leda och utveckla den genomgripande kvaliteten på sina aktiviteter.</w:t>
@@ -5280,37 +5241,27 @@
     <w:p>
       <w:pPr>
         <w:rPr>
-          <w:rFonts w:ascii="Arial" w:hAnsi="Arial" w:cs="Arial"/>
           <w:iCs/>
-          <w:color w:val="000000"/>
-          <w:lang w:val="sv-SE"/>
-        </w:rPr>
-      </w:pPr>
-      <w:r>
-        <w:rPr>
-          <w:rFonts w:ascii="Arial" w:hAnsi="Arial" w:cs="Arial"/>
+          <w:lang w:val="sv-SE"/>
+        </w:rPr>
+      </w:pPr>
+      <w:r>
+        <w:rPr>
           <w:iCs/>
-          <w:color w:val="000000"/>
-          <w:lang w:val="sv-SE"/>
-        </w:rPr>
-        <w:t>ISO 9000 publicerades för första gången 1987, och är en av de mest välkända ISO-</w:t>
-      </w:r>
-      <w:proofErr w:type="spellStart"/>
-      <w:r>
-        <w:rPr>
-          <w:rFonts w:ascii="Arial" w:hAnsi="Arial" w:cs="Arial"/>
+          <w:lang w:val="sv-SE"/>
+        </w:rPr>
+        <w:t>ISO 9000 publicerades för första gången 1987, och är en av de mest välkända ISO-standarde</w:t>
+      </w:r>
+      <w:r>
+        <w:rPr>
           <w:iCs/>
-          <w:color w:val="000000"/>
-          <w:lang w:val="sv-SE"/>
-        </w:rPr>
-        <w:t>standardena</w:t>
-      </w:r>
-      <w:proofErr w:type="spellEnd"/>
-      <w:r>
-        <w:rPr>
-          <w:rFonts w:ascii="Arial" w:hAnsi="Arial" w:cs="Arial"/>
+          <w:lang w:val="sv-SE"/>
+        </w:rPr>
+        <w:t>r</w:t>
+      </w:r>
+      <w:r>
+        <w:rPr>
           <w:iCs/>
-          <w:color w:val="000000"/>
           <w:lang w:val="sv-SE"/>
         </w:rPr>
         <w:t>.</w:t>
@@ -5319,17 +5270,13 @@
     <w:p>
       <w:pPr>
         <w:rPr>
-          <w:rFonts w:ascii="Arial" w:hAnsi="Arial" w:cs="Arial"/>
           <w:iCs/>
-          <w:color w:val="000000"/>
-          <w:lang w:val="sv-SE"/>
-        </w:rPr>
-      </w:pPr>
-      <w:r>
-        <w:rPr>
-          <w:rFonts w:ascii="Arial" w:hAnsi="Arial" w:cs="Arial"/>
+          <w:lang w:val="sv-SE"/>
+        </w:rPr>
+      </w:pPr>
+      <w:r>
+        <w:rPr>
           <w:iCs/>
-          <w:color w:val="000000"/>
           <w:highlight w:val="red"/>
           <w:lang w:val="sv-SE"/>
         </w:rPr>
@@ -5346,15 +5293,12 @@
           <w:lang w:val="sv-SE"/>
         </w:rPr>
       </w:pPr>
-      <w:bookmarkStart w:id="9" w:name="_Toc499903362"/>
       <w:r>
         <w:rPr>
           <w:lang w:val="sv-SE"/>
         </w:rPr>
         <w:br w:type="page"/>
       </w:r>
-      <w:bookmarkStart w:id="10" w:name="_GoBack"/>
-      <w:bookmarkEnd w:id="10"/>
     </w:p>
     <w:p>
       <w:pPr>
@@ -5363,6 +5307,7 @@
           <w:lang w:val="sv-SE"/>
         </w:rPr>
       </w:pPr>
+      <w:bookmarkStart w:id="9" w:name="_Toc500163826"/>
       <w:r>
         <w:rPr>
           <w:lang w:val="sv-SE"/>
@@ -5471,73 +5416,49 @@
     <w:p>
       <w:pPr>
         <w:rPr>
-          <w:rFonts w:ascii="Arial" w:hAnsi="Arial" w:cs="Arial"/>
-          <w:iCs/>
-          <w:color w:val="000000"/>
-          <w:lang w:val="sv-SE"/>
-        </w:rPr>
-      </w:pPr>
-      <w:r>
-        <w:rPr>
-          <w:rFonts w:ascii="Arial" w:hAnsi="Arial" w:cs="Arial"/>
+          <w:lang w:val="sv-SE"/>
+        </w:rPr>
+      </w:pPr>
+      <w:r>
+        <w:rPr>
           <w:b/>
-          <w:iCs/>
-          <w:color w:val="000000"/>
           <w:lang w:val="sv-SE"/>
         </w:rPr>
         <w:t xml:space="preserve">ISO </w:t>
       </w:r>
       <w:r>
         <w:rPr>
-          <w:rFonts w:ascii="Arial" w:hAnsi="Arial" w:cs="Arial"/>
           <w:b/>
-          <w:iCs/>
-          <w:color w:val="000000"/>
           <w:lang w:val="sv-SE"/>
         </w:rPr>
         <w:t>26262</w:t>
       </w:r>
       <w:r>
         <w:rPr>
-          <w:rFonts w:ascii="Arial" w:hAnsi="Arial" w:cs="Arial"/>
-          <w:iCs/>
-          <w:color w:val="000000"/>
           <w:lang w:val="sv-SE"/>
         </w:rPr>
         <w:t xml:space="preserve"> är e</w:t>
       </w:r>
       <w:r>
         <w:rPr>
-          <w:rFonts w:ascii="Arial" w:hAnsi="Arial" w:cs="Arial"/>
-          <w:iCs/>
-          <w:color w:val="000000"/>
           <w:lang w:val="sv-SE"/>
         </w:rPr>
         <w:t>n standard för säkerhet av elektron</w:t>
       </w:r>
       <w:r>
         <w:rPr>
-          <w:rFonts w:ascii="Arial" w:hAnsi="Arial" w:cs="Arial"/>
-          <w:iCs/>
-          <w:color w:val="000000"/>
           <w:lang w:val="sv-SE"/>
         </w:rPr>
         <w:t>iska system</w:t>
       </w:r>
       <w:r>
         <w:rPr>
-          <w:rFonts w:ascii="Arial" w:hAnsi="Arial" w:cs="Arial"/>
-          <w:iCs/>
-          <w:color w:val="000000"/>
           <w:lang w:val="sv-SE"/>
         </w:rPr>
         <w:t xml:space="preserve"> i </w:t>
       </w:r>
       <w:r>
         <w:rPr>
-          <w:rFonts w:ascii="Arial" w:hAnsi="Arial" w:cs="Arial"/>
-          <w:iCs/>
-          <w:color w:val="000000"/>
           <w:lang w:val="sv-SE"/>
         </w:rPr>
         <w:t xml:space="preserve">automobiler (bilar, etc.). </w:t>
@@ -5546,17 +5467,13 @@
     <w:p>
       <w:pPr>
         <w:rPr>
-          <w:rFonts w:ascii="Arial" w:hAnsi="Arial" w:cs="Arial"/>
           <w:b/>
-          <w:color w:val="000000"/>
-          <w:lang w:val="sv-SE"/>
-        </w:rPr>
-      </w:pPr>
-      <w:r>
-        <w:rPr>
-          <w:rFonts w:ascii="Arial" w:hAnsi="Arial" w:cs="Arial"/>
+          <w:lang w:val="sv-SE"/>
+        </w:rPr>
+      </w:pPr>
+      <w:r>
+        <w:rPr>
           <w:b/>
-          <w:color w:val="000000"/>
           <w:lang w:val="sv-SE"/>
         </w:rPr>
         <w:t>Sökningar på fem andra branschspecifika standarder:</w:t>
@@ -5975,7 +5892,7 @@
           <w:lang w:val="sv-SE"/>
         </w:rPr>
       </w:pPr>
-      <w:bookmarkStart w:id="11" w:name="_Toc499903363"/>
+      <w:bookmarkStart w:id="10" w:name="_Toc500163827"/>
       <w:r>
         <w:rPr>
           <w:lang w:val="sv-SE"/>
@@ -5988,7 +5905,7 @@
         </w:rPr>
         <w:t>IEEE</w:t>
       </w:r>
-      <w:bookmarkEnd w:id="11"/>
+      <w:bookmarkEnd w:id="10"/>
     </w:p>
     <w:p>
       <w:pPr>
@@ -6575,7 +6492,7 @@
           <w:lang w:val="sv-SE"/>
         </w:rPr>
       </w:pPr>
-      <w:bookmarkStart w:id="12" w:name="_Toc499903364"/>
+      <w:bookmarkStart w:id="11" w:name="_Toc500163828"/>
       <w:r>
         <w:rPr>
           <w:lang w:val="sv-SE"/>
@@ -6589,29 +6506,29 @@
         </w:rPr>
         <w:t>testteori</w:t>
       </w:r>
+      <w:bookmarkEnd w:id="11"/>
+    </w:p>
+    <w:p>
+      <w:pPr>
+        <w:pStyle w:val="Heading2"/>
+        <w:rPr>
+          <w:lang w:val="sv-SE"/>
+        </w:rPr>
+      </w:pPr>
+      <w:bookmarkStart w:id="12" w:name="_Toc500163829"/>
+      <w:r>
+        <w:rPr>
+          <w:lang w:val="sv-SE"/>
+        </w:rPr>
+        <w:t>4.1 H</w:t>
+      </w:r>
+      <w:r>
+        <w:rPr>
+          <w:lang w:val="sv-SE"/>
+        </w:rPr>
+        <w:t>ardware-in-the-loop</w:t>
+      </w:r>
       <w:bookmarkEnd w:id="12"/>
-    </w:p>
-    <w:p>
-      <w:pPr>
-        <w:pStyle w:val="Heading2"/>
-        <w:rPr>
-          <w:lang w:val="sv-SE"/>
-        </w:rPr>
-      </w:pPr>
-      <w:bookmarkStart w:id="13" w:name="_Toc499903365"/>
-      <w:r>
-        <w:rPr>
-          <w:lang w:val="sv-SE"/>
-        </w:rPr>
-        <w:t>4.1 H</w:t>
-      </w:r>
-      <w:r>
-        <w:rPr>
-          <w:lang w:val="sv-SE"/>
-        </w:rPr>
-        <w:t>ardware-in-the-loop</w:t>
-      </w:r>
-      <w:bookmarkEnd w:id="13"/>
       <w:r>
         <w:rPr>
           <w:lang w:val="sv-SE"/>
@@ -6751,14 +6668,14 @@
           <w:lang w:val="sv-SE"/>
         </w:rPr>
       </w:pPr>
-      <w:bookmarkStart w:id="14" w:name="_Toc499903366"/>
+      <w:bookmarkStart w:id="13" w:name="_Toc500163830"/>
       <w:r>
         <w:rPr>
           <w:lang w:val="sv-SE"/>
         </w:rPr>
         <w:t>4.2 Kretssimulering</w:t>
       </w:r>
-      <w:bookmarkEnd w:id="14"/>
+      <w:bookmarkEnd w:id="13"/>
     </w:p>
     <w:p>
       <w:pPr>
@@ -6976,7 +6893,7 @@
           <w:lang w:val="sv-SE"/>
         </w:rPr>
       </w:pPr>
-      <w:bookmarkStart w:id="15" w:name="_Toc499903367"/>
+      <w:bookmarkStart w:id="14" w:name="_Toc500163831"/>
       <w:r>
         <w:rPr>
           <w:lang w:val="sv-SE"/>
@@ -6984,7 +6901,7 @@
         <w:lastRenderedPageBreak/>
         <w:t>4.3 Brus</w:t>
       </w:r>
-      <w:bookmarkEnd w:id="15"/>
+      <w:bookmarkEnd w:id="14"/>
     </w:p>
     <w:p>
       <w:pPr>
@@ -7361,14 +7278,14 @@
           <w:lang w:val="sv-SE"/>
         </w:rPr>
       </w:pPr>
-      <w:bookmarkStart w:id="16" w:name="_Toc499903368"/>
+      <w:bookmarkStart w:id="15" w:name="_Toc500163832"/>
       <w:r>
         <w:rPr>
           <w:lang w:val="sv-SE"/>
         </w:rPr>
         <w:t>4.4 Verifiering</w:t>
       </w:r>
-      <w:bookmarkEnd w:id="16"/>
+      <w:bookmarkEnd w:id="15"/>
     </w:p>
     <w:p>
       <w:pPr>
@@ -7502,9 +7419,9 @@
           <w:lang w:val="sv-SE"/>
         </w:rPr>
       </w:pPr>
-      <w:bookmarkStart w:id="17" w:name="_4.5_Stokastisk_testning"/>
-      <w:bookmarkStart w:id="18" w:name="_Toc499903369"/>
-      <w:bookmarkEnd w:id="17"/>
+      <w:bookmarkStart w:id="16" w:name="_4.5_Stokastisk_testning"/>
+      <w:bookmarkStart w:id="17" w:name="_Toc500163833"/>
+      <w:bookmarkEnd w:id="16"/>
       <w:r>
         <w:rPr>
           <w:lang w:val="sv-SE"/>
@@ -7512,7 +7429,7 @@
         <w:lastRenderedPageBreak/>
         <w:t>4.5 Stokastisk testning</w:t>
       </w:r>
-      <w:bookmarkEnd w:id="18"/>
+      <w:bookmarkEnd w:id="17"/>
     </w:p>
     <w:p>
       <w:pPr>
@@ -7740,7 +7657,6 @@
           <w:lang w:val="sv-SE"/>
         </w:rPr>
       </w:pPr>
-      <w:bookmarkStart w:id="19" w:name="_Toc499903370"/>
       <w:r>
         <w:rPr>
           <w:lang w:val="sv-SE"/>
@@ -7755,6 +7671,7 @@
           <w:lang w:val="sv-SE"/>
         </w:rPr>
       </w:pPr>
+      <w:bookmarkStart w:id="18" w:name="_Toc500163834"/>
       <w:r>
         <w:rPr>
           <w:lang w:val="sv-SE"/>
@@ -7762,7 +7679,7 @@
         <w:lastRenderedPageBreak/>
         <w:t>4.6 Emulering</w:t>
       </w:r>
-      <w:bookmarkEnd w:id="19"/>
+      <w:bookmarkEnd w:id="18"/>
     </w:p>
     <w:p>
       <w:pPr>
@@ -8233,7 +8150,6 @@
           <w:lang w:val="sv-SE"/>
         </w:rPr>
       </w:pPr>
-      <w:bookmarkStart w:id="20" w:name="_Toc499903371"/>
       <w:r>
         <w:rPr>
           <w:lang w:val="sv-SE"/>
@@ -8248,6 +8164,7 @@
           <w:lang w:val="sv-SE"/>
         </w:rPr>
       </w:pPr>
+      <w:bookmarkStart w:id="19" w:name="_Toc500163835"/>
       <w:r>
         <w:rPr>
           <w:lang w:val="sv-SE"/>
@@ -8267,43 +8184,43 @@
         </w:rPr>
         <w:t>Hierarkier och sviter av tester</w:t>
       </w:r>
+      <w:bookmarkEnd w:id="19"/>
+    </w:p>
+    <w:p>
+      <w:pPr>
+        <w:pStyle w:val="Heading2"/>
+        <w:rPr>
+          <w:lang w:val="sv-SE"/>
+        </w:rPr>
+      </w:pPr>
+      <w:bookmarkStart w:id="20" w:name="_Toc500163836"/>
+      <w:r>
+        <w:rPr>
+          <w:lang w:val="sv-SE"/>
+        </w:rPr>
+        <w:t>5.1</w:t>
+      </w:r>
+      <w:r>
+        <w:rPr>
+          <w:lang w:val="sv-SE"/>
+        </w:rPr>
+        <w:t xml:space="preserve"> </w:t>
+      </w:r>
+      <w:proofErr w:type="spellStart"/>
+      <w:r>
+        <w:rPr>
+          <w:lang w:val="sv-SE"/>
+        </w:rPr>
+        <w:t>Unit</w:t>
+      </w:r>
+      <w:proofErr w:type="spellEnd"/>
+      <w:r>
+        <w:rPr>
+          <w:lang w:val="sv-SE"/>
+        </w:rPr>
+        <w:t>-testning</w:t>
+      </w:r>
       <w:bookmarkEnd w:id="20"/>
-    </w:p>
-    <w:p>
-      <w:pPr>
-        <w:pStyle w:val="Heading2"/>
-        <w:rPr>
-          <w:lang w:val="sv-SE"/>
-        </w:rPr>
-      </w:pPr>
-      <w:bookmarkStart w:id="21" w:name="_Toc499903372"/>
-      <w:r>
-        <w:rPr>
-          <w:lang w:val="sv-SE"/>
-        </w:rPr>
-        <w:t>5.1</w:t>
-      </w:r>
-      <w:r>
-        <w:rPr>
-          <w:lang w:val="sv-SE"/>
-        </w:rPr>
-        <w:t xml:space="preserve"> </w:t>
-      </w:r>
-      <w:proofErr w:type="spellStart"/>
-      <w:r>
-        <w:rPr>
-          <w:lang w:val="sv-SE"/>
-        </w:rPr>
-        <w:t>Unit</w:t>
-      </w:r>
-      <w:proofErr w:type="spellEnd"/>
-      <w:r>
-        <w:rPr>
-          <w:lang w:val="sv-SE"/>
-        </w:rPr>
-        <w:t>-testning</w:t>
-      </w:r>
-      <w:bookmarkEnd w:id="21"/>
     </w:p>
     <w:p>
       <w:pPr>
@@ -8678,10 +8595,58 @@
       </w:pPr>
       <w:r>
         <w:rPr>
+          <w:lang w:val="sv-SE"/>
+        </w:rPr>
+        <w:t>Koden till i</w:t>
+      </w:r>
+      <w:r>
+        <w:rPr>
+          <w:lang w:val="sv-SE"/>
+        </w:rPr>
+        <w:t>n</w:t>
+      </w:r>
+      <w:r>
+        <w:rPr>
+          <w:lang w:val="sv-SE"/>
+        </w:rPr>
+        <w:t xml:space="preserve">lämningsuppgiften med miniräknaren skapades med TDD </w:t>
+      </w:r>
+      <w:r>
+        <w:rPr>
+          <w:i/>
+          <w:lang w:val="sv-SE"/>
+        </w:rPr>
+        <w:t xml:space="preserve">Test Driven </w:t>
+      </w:r>
+      <w:proofErr w:type="spellStart"/>
+      <w:r>
+        <w:rPr>
+          <w:i/>
+          <w:lang w:val="sv-SE"/>
+        </w:rPr>
+        <w:t>Development</w:t>
+      </w:r>
+      <w:proofErr w:type="spellEnd"/>
+      <w:r>
+        <w:rPr>
+          <w:lang w:val="sv-SE"/>
+        </w:rPr>
+        <w:t>. Principen med TDD är att tester skrivs innan de faktiska funktionerna skrivs.</w:t>
+      </w:r>
+      <w:r>
+        <w:rPr>
+          <w:lang w:val="sv-SE"/>
+        </w:rPr>
+        <w:t xml:space="preserve"> </w:t>
+      </w:r>
+      <w:bookmarkStart w:id="21" w:name="_GoBack"/>
+      <w:bookmarkEnd w:id="21"/>
+      <w:r>
+        <w:rPr>
           <w:highlight w:val="red"/>
           <w:lang w:val="sv-SE"/>
         </w:rPr>
-        <w:t>FÖRKLARA INLÄMNINGEN</w:t>
+        <w:t>FYLL PÅ</w:t>
       </w:r>
     </w:p>
     <w:p>
@@ -8700,7 +8665,7 @@
           <w:lang w:val="sv-SE"/>
         </w:rPr>
       </w:pPr>
-      <w:bookmarkStart w:id="22" w:name="_Toc499903373"/>
+      <w:bookmarkStart w:id="22" w:name="_Toc500163837"/>
       <w:r>
         <w:rPr>
           <w:lang w:val="sv-SE"/>
@@ -8827,7 +8792,7 @@
           <w:lang w:val="sv-SE"/>
         </w:rPr>
       </w:pPr>
-      <w:bookmarkStart w:id="23" w:name="_Toc499903374"/>
+      <w:bookmarkStart w:id="23" w:name="_Toc500163838"/>
       <w:r>
         <w:rPr>
           <w:lang w:val="sv-SE"/>
@@ -8939,7 +8904,6 @@
           <w:lang w:val="sv-SE"/>
         </w:rPr>
       </w:pPr>
-      <w:bookmarkStart w:id="24" w:name="_Toc499903375"/>
       <w:r>
         <w:rPr>
           <w:lang w:val="sv-SE"/>
@@ -8954,6 +8918,7 @@
           <w:lang w:val="sv-SE"/>
         </w:rPr>
       </w:pPr>
+      <w:bookmarkStart w:id="24" w:name="_Toc500163839"/>
       <w:r>
         <w:rPr>
           <w:lang w:val="sv-SE"/>
@@ -9231,7 +9196,24 @@
           <w:lang w:val="sv-SE"/>
         </w:rPr>
       </w:pPr>
-      <w:bookmarkStart w:id="25" w:name="_Toc499903376"/>
+    </w:p>
+    <w:p>
+      <w:pPr>
+        <w:rPr>
+          <w:rFonts w:asciiTheme="majorHAnsi" w:eastAsiaTheme="majorEastAsia" w:hAnsiTheme="majorHAnsi" w:cstheme="majorBidi"/>
+          <w:color w:val="2F5496" w:themeColor="accent1" w:themeShade="BF"/>
+          <w:sz w:val="26"/>
+          <w:szCs w:val="26"/>
+          <w:lang w:val="sv-SE"/>
+        </w:rPr>
+      </w:pPr>
+      <w:bookmarkStart w:id="25" w:name="_Toc500163840"/>
+      <w:r>
+        <w:rPr>
+          <w:lang w:val="sv-SE"/>
+        </w:rPr>
+        <w:br w:type="page"/>
+      </w:r>
     </w:p>
     <w:p>
       <w:pPr>
@@ -9244,6 +9226,7 @@
         <w:rPr>
           <w:lang w:val="sv-SE"/>
         </w:rPr>
+        <w:lastRenderedPageBreak/>
         <w:t xml:space="preserve">5.5 </w:t>
       </w:r>
       <w:proofErr w:type="spellStart"/>
@@ -9336,42 +9319,76 @@
       </w:pPr>
       <w:r>
         <w:rPr>
-          <w:highlight w:val="red"/>
-          <w:lang w:val="sv-SE"/>
-        </w:rPr>
-        <w:t>SKRIV</w:t>
-      </w:r>
-    </w:p>
-    <w:p>
-      <w:pPr>
-        <w:rPr>
-          <w:lang w:val="sv-SE"/>
-        </w:rPr>
-      </w:pPr>
-    </w:p>
-    <w:p>
-      <w:pPr>
-        <w:pStyle w:val="Heading2"/>
-        <w:rPr>
-          <w:lang w:val="sv-SE"/>
-        </w:rPr>
-      </w:pPr>
-      <w:bookmarkStart w:id="26" w:name="_Toc499903377"/>
-      <w:r>
-        <w:rPr>
-          <w:lang w:val="sv-SE"/>
-        </w:rPr>
-        <w:lastRenderedPageBreak/>
-        <w:t>5.6 Livetestning</w:t>
-      </w:r>
-      <w:bookmarkEnd w:id="26"/>
-    </w:p>
-    <w:p>
-      <w:pPr>
-        <w:rPr>
-          <w:lang w:val="sv-SE"/>
-        </w:rPr>
-      </w:pPr>
+          <w:lang w:val="sv-SE"/>
+        </w:rPr>
+        <w:t xml:space="preserve">Med ett </w:t>
+      </w:r>
+      <w:proofErr w:type="spellStart"/>
+      <w:r>
+        <w:rPr>
+          <w:i/>
+          <w:lang w:val="sv-SE"/>
+        </w:rPr>
+        <w:t>agil</w:t>
+      </w:r>
+      <w:proofErr w:type="spellEnd"/>
+      <w:r>
+        <w:rPr>
+          <w:lang w:val="sv-SE"/>
+        </w:rPr>
+        <w:t xml:space="preserve"> arbetssätt menas att man arbetar ”lättrörligt” och anpassningsbart. </w:t>
+      </w:r>
+    </w:p>
+    <w:p>
+      <w:pPr>
+        <w:rPr>
+          <w:lang w:val="sv-SE"/>
+        </w:rPr>
+      </w:pPr>
+      <w:r>
+        <w:rPr>
+          <w:lang w:val="sv-SE"/>
+        </w:rPr>
+        <w:t xml:space="preserve">Det finns </w:t>
+      </w:r>
+      <w:r>
+        <w:rPr>
+          <w:lang w:val="sv-SE"/>
+        </w:rPr>
+        <w:t>olika</w:t>
+      </w:r>
+      <w:r>
+        <w:rPr>
+          <w:lang w:val="sv-SE"/>
+        </w:rPr>
+        <w:t xml:space="preserve"> metoder för att arbeta </w:t>
+      </w:r>
+      <w:proofErr w:type="spellStart"/>
+      <w:r>
+        <w:rPr>
+          <w:lang w:val="sv-SE"/>
+        </w:rPr>
+        <w:t>agilt</w:t>
+      </w:r>
+      <w:proofErr w:type="spellEnd"/>
+      <w:r>
+        <w:rPr>
+          <w:lang w:val="sv-SE"/>
+        </w:rPr>
+        <w:t xml:space="preserve"> inom systemutveckling</w:t>
+      </w:r>
+      <w:r>
+        <w:rPr>
+          <w:lang w:val="sv-SE"/>
+        </w:rPr>
+        <w:t>, exempelvis</w:t>
+      </w:r>
+      <w:r>
+        <w:rPr>
+          <w:lang w:val="sv-SE"/>
+        </w:rPr>
+        <w:t>:</w:t>
+      </w:r>
     </w:p>
     <w:p>
       <w:pPr>
@@ -9381,6 +9398,284 @@
           <w:numId w:val="24"/>
         </w:numPr>
         <w:rPr>
+          <w:lang w:val="sv-SE"/>
+        </w:rPr>
+      </w:pPr>
+      <w:proofErr w:type="spellStart"/>
+      <w:r>
+        <w:rPr>
+          <w:b/>
+          <w:lang w:val="sv-SE"/>
+        </w:rPr>
+        <w:t>Scrum</w:t>
+      </w:r>
+      <w:proofErr w:type="spellEnd"/>
+      <w:r>
+        <w:rPr>
+          <w:lang w:val="sv-SE"/>
+        </w:rPr>
+        <w:t xml:space="preserve"> – Utvecklingen sker i små arbetspaket (sprintar)</w:t>
+      </w:r>
+      <w:r>
+        <w:rPr>
+          <w:lang w:val="sv-SE"/>
+        </w:rPr>
+        <w:t xml:space="preserve">, möten är </w:t>
+      </w:r>
+      <w:proofErr w:type="spellStart"/>
+      <w:r>
+        <w:rPr>
+          <w:lang w:val="sv-SE"/>
+        </w:rPr>
+        <w:t>tidssatta</w:t>
+      </w:r>
+      <w:proofErr w:type="spellEnd"/>
+      <w:r>
+        <w:rPr>
+          <w:lang w:val="sv-SE"/>
+        </w:rPr>
+        <w:t>.</w:t>
+      </w:r>
+    </w:p>
+    <w:p>
+      <w:pPr>
+        <w:pStyle w:val="ListParagraph"/>
+        <w:numPr>
+          <w:ilvl w:val="0"/>
+          <w:numId w:val="24"/>
+        </w:numPr>
+        <w:rPr>
+          <w:lang w:val="sv-SE"/>
+        </w:rPr>
+      </w:pPr>
+      <w:r>
+        <w:rPr>
+          <w:b/>
+          <w:lang w:val="sv-SE"/>
+        </w:rPr>
+        <w:t xml:space="preserve">XP </w:t>
+      </w:r>
+      <w:r>
+        <w:rPr>
+          <w:lang w:val="sv-SE"/>
+        </w:rPr>
+        <w:t xml:space="preserve">– Extreme </w:t>
+      </w:r>
+      <w:proofErr w:type="spellStart"/>
+      <w:r>
+        <w:rPr>
+          <w:lang w:val="sv-SE"/>
+        </w:rPr>
+        <w:t>Programming</w:t>
+      </w:r>
+      <w:proofErr w:type="spellEnd"/>
+      <w:r>
+        <w:rPr>
+          <w:lang w:val="sv-SE"/>
+        </w:rPr>
+        <w:t xml:space="preserve"> - </w:t>
+      </w:r>
+      <w:r>
+        <w:rPr>
+          <w:lang w:val="sv-SE"/>
+        </w:rPr>
+        <w:t xml:space="preserve">baseras på fem värderingar: </w:t>
+      </w:r>
+      <w:r>
+        <w:rPr>
+          <w:i/>
+          <w:lang w:val="sv-SE"/>
+        </w:rPr>
+        <w:t>kommunikation</w:t>
+      </w:r>
+      <w:r>
+        <w:rPr>
+          <w:lang w:val="sv-SE"/>
+        </w:rPr>
+        <w:t xml:space="preserve">, </w:t>
+      </w:r>
+      <w:r>
+        <w:rPr>
+          <w:i/>
+          <w:lang w:val="sv-SE"/>
+        </w:rPr>
+        <w:t>enkelhet</w:t>
+      </w:r>
+      <w:r>
+        <w:rPr>
+          <w:lang w:val="sv-SE"/>
+        </w:rPr>
+        <w:t xml:space="preserve">, </w:t>
+      </w:r>
+      <w:r>
+        <w:rPr>
+          <w:i/>
+          <w:lang w:val="sv-SE"/>
+        </w:rPr>
+        <w:t>återkoppling</w:t>
+      </w:r>
+      <w:r>
+        <w:rPr>
+          <w:lang w:val="sv-SE"/>
+        </w:rPr>
+        <w:t xml:space="preserve">, </w:t>
+      </w:r>
+      <w:r>
+        <w:rPr>
+          <w:i/>
+          <w:lang w:val="sv-SE"/>
+        </w:rPr>
+        <w:t>mod</w:t>
+      </w:r>
+      <w:r>
+        <w:rPr>
+          <w:lang w:val="sv-SE"/>
+        </w:rPr>
+        <w:t xml:space="preserve"> och </w:t>
+      </w:r>
+      <w:r>
+        <w:rPr>
+          <w:i/>
+          <w:lang w:val="sv-SE"/>
+        </w:rPr>
+        <w:t>respekt</w:t>
+      </w:r>
+      <w:r>
+        <w:rPr>
+          <w:i/>
+          <w:lang w:val="sv-SE"/>
+        </w:rPr>
+        <w:t>.</w:t>
+      </w:r>
+      <w:r>
+        <w:rPr>
+          <w:lang w:val="sv-SE"/>
+        </w:rPr>
+        <w:t xml:space="preserve"> </w:t>
+      </w:r>
+      <w:r>
+        <w:rPr>
+          <w:lang w:val="sv-SE"/>
+        </w:rPr>
+        <w:br/>
+      </w:r>
+      <w:r>
+        <w:rPr>
+          <w:lang w:val="sv-SE"/>
+        </w:rPr>
+        <w:t>Fokus p</w:t>
+      </w:r>
+      <w:r>
+        <w:rPr>
+          <w:lang w:val="sv-SE"/>
+        </w:rPr>
+        <w:t>å</w:t>
+      </w:r>
+      <w:r>
+        <w:rPr>
+          <w:lang w:val="sv-SE"/>
+        </w:rPr>
+        <w:t xml:space="preserve">: kodstandard, TDD, </w:t>
+      </w:r>
+      <w:proofErr w:type="spellStart"/>
+      <w:r>
+        <w:rPr>
+          <w:lang w:val="sv-SE"/>
+        </w:rPr>
+        <w:t>parprogrammering</w:t>
+      </w:r>
+      <w:proofErr w:type="spellEnd"/>
+      <w:r>
+        <w:rPr>
+          <w:lang w:val="sv-SE"/>
+        </w:rPr>
+        <w:t>, mm.</w:t>
+      </w:r>
+    </w:p>
+    <w:p>
+      <w:pPr>
+        <w:pStyle w:val="ListParagraph"/>
+        <w:numPr>
+          <w:ilvl w:val="0"/>
+          <w:numId w:val="24"/>
+        </w:numPr>
+        <w:rPr>
+          <w:lang w:val="sv-SE"/>
+        </w:rPr>
+      </w:pPr>
+      <w:proofErr w:type="spellStart"/>
+      <w:r>
+        <w:rPr>
+          <w:b/>
+          <w:lang w:val="sv-SE"/>
+        </w:rPr>
+        <w:t>Kanban</w:t>
+      </w:r>
+      <w:proofErr w:type="spellEnd"/>
+      <w:r>
+        <w:rPr>
+          <w:b/>
+          <w:lang w:val="sv-SE"/>
+        </w:rPr>
+        <w:t xml:space="preserve"> </w:t>
+      </w:r>
+      <w:r>
+        <w:rPr>
+          <w:lang w:val="sv-SE"/>
+        </w:rPr>
+        <w:t>-</w:t>
+      </w:r>
+      <w:r>
+        <w:rPr>
+          <w:lang w:val="sv-SE"/>
+        </w:rPr>
+        <w:t xml:space="preserve"> </w:t>
+      </w:r>
+      <w:r>
+        <w:rPr>
+          <w:lang w:val="sv-SE"/>
+        </w:rPr>
+        <w:t>Visualiserar arbetsflödet</w:t>
+      </w:r>
+    </w:p>
+    <w:p>
+      <w:pPr>
+        <w:rPr>
+          <w:lang w:val="sv-SE"/>
+        </w:rPr>
+      </w:pPr>
+    </w:p>
+    <w:p>
+      <w:pPr>
+        <w:pStyle w:val="Heading2"/>
+        <w:rPr>
+          <w:lang w:val="sv-SE"/>
+        </w:rPr>
+      </w:pPr>
+      <w:bookmarkStart w:id="26" w:name="_Toc500163841"/>
+      <w:r>
+        <w:rPr>
+          <w:lang w:val="sv-SE"/>
+        </w:rPr>
+        <w:t>5.6 Livetestning</w:t>
+      </w:r>
+      <w:bookmarkEnd w:id="26"/>
+    </w:p>
+    <w:p>
+      <w:pPr>
+        <w:rPr>
+          <w:lang w:val="sv-SE"/>
+        </w:rPr>
+      </w:pPr>
+    </w:p>
+    <w:p>
+      <w:pPr>
+        <w:pStyle w:val="ListParagraph"/>
+        <w:numPr>
+          <w:ilvl w:val="0"/>
+          <w:numId w:val="24"/>
+        </w:numPr>
+        <w:rPr>
           <w:color w:val="2F5496" w:themeColor="accent1" w:themeShade="BF"/>
           <w:lang w:val="sv-SE"/>
         </w:rPr>
@@ -9616,7 +9911,6 @@
           <w:lang w:val="sv-SE"/>
         </w:rPr>
       </w:pPr>
-      <w:bookmarkStart w:id="27" w:name="_Toc499903378"/>
       <w:r>
         <w:rPr>
           <w:lang w:val="sv-SE"/>
@@ -9631,6 +9925,7 @@
           <w:lang w:val="sv-SE"/>
         </w:rPr>
       </w:pPr>
+      <w:bookmarkStart w:id="27" w:name="_Toc500163842"/>
       <w:r>
         <w:rPr>
           <w:lang w:val="sv-SE"/>
@@ -10139,7 +10434,24 @@
           <w:lang w:val="sv-SE"/>
         </w:rPr>
       </w:pPr>
-      <w:bookmarkStart w:id="28" w:name="_Toc499903379"/>
+    </w:p>
+    <w:p>
+      <w:pPr>
+        <w:rPr>
+          <w:rFonts w:asciiTheme="majorHAnsi" w:eastAsiaTheme="majorEastAsia" w:hAnsiTheme="majorHAnsi" w:cstheme="majorBidi"/>
+          <w:color w:val="2F5496" w:themeColor="accent1" w:themeShade="BF"/>
+          <w:sz w:val="26"/>
+          <w:szCs w:val="26"/>
+          <w:lang w:val="sv-SE"/>
+        </w:rPr>
+      </w:pPr>
+      <w:bookmarkStart w:id="28" w:name="_Toc500163843"/>
+      <w:r>
+        <w:rPr>
+          <w:lang w:val="sv-SE"/>
+        </w:rPr>
+        <w:br w:type="page"/>
+      </w:r>
     </w:p>
     <w:p>
       <w:pPr>
@@ -10152,6 +10464,7 @@
         <w:rPr>
           <w:lang w:val="sv-SE"/>
         </w:rPr>
+        <w:lastRenderedPageBreak/>
         <w:t>5.8 Modellering och prototyping</w:t>
       </w:r>
       <w:bookmarkEnd w:id="28"/>
@@ -10162,8 +10475,22 @@
           <w:lang w:val="sv-SE"/>
         </w:rPr>
       </w:pPr>
-      <w:r>
-        <w:rPr>
+    </w:p>
+    <w:p>
+      <w:pPr>
+        <w:pStyle w:val="ListParagraph"/>
+        <w:numPr>
+          <w:ilvl w:val="0"/>
+          <w:numId w:val="27"/>
+        </w:numPr>
+        <w:rPr>
+          <w:color w:val="2F5496" w:themeColor="accent1" w:themeShade="BF"/>
+          <w:lang w:val="sv-SE"/>
+        </w:rPr>
+      </w:pPr>
+      <w:r>
+        <w:rPr>
+          <w:color w:val="2F5496" w:themeColor="accent1" w:themeShade="BF"/>
           <w:lang w:val="sv-SE"/>
         </w:rPr>
         <w:t xml:space="preserve">Modellering och </w:t>
@@ -10171,6 +10498,7 @@
       <w:proofErr w:type="spellStart"/>
       <w:r>
         <w:rPr>
+          <w:color w:val="2F5496" w:themeColor="accent1" w:themeShade="BF"/>
           <w:lang w:val="sv-SE"/>
         </w:rPr>
         <w:t>prototypning</w:t>
@@ -10178,6 +10506,7 @@
       <w:proofErr w:type="spellEnd"/>
       <w:r>
         <w:rPr>
+          <w:color w:val="2F5496" w:themeColor="accent1" w:themeShade="BF"/>
           <w:lang w:val="sv-SE"/>
         </w:rPr>
         <w:t xml:space="preserve"> är viktiga koncept inom test-verksamhet. Vad är en prototyp och hur skiljer det sig från en modell?</w:t>
@@ -10185,12 +10514,148 @@
     </w:p>
     <w:p>
       <w:pPr>
+        <w:rPr>
+          <w:rStyle w:val="IntenseReference"/>
+          <w:lang w:val="sv-SE"/>
+        </w:rPr>
+      </w:pPr>
+    </w:p>
+    <w:p>
+      <w:pPr>
+        <w:rPr>
+          <w:rStyle w:val="IntenseReference"/>
+          <w:lang w:val="sv-SE"/>
+        </w:rPr>
+      </w:pPr>
+      <w:r>
+        <w:rPr>
+          <w:rStyle w:val="IntenseReference"/>
+          <w:lang w:val="sv-SE"/>
+        </w:rPr>
+        <w:t>Svar</w:t>
+      </w:r>
+    </w:p>
+    <w:p>
+      <w:pPr>
+        <w:rPr>
+          <w:lang w:val="sv-SE"/>
+        </w:rPr>
+      </w:pPr>
+      <w:r>
+        <w:rPr>
+          <w:lang w:val="sv-SE"/>
+        </w:rPr>
+        <w:t xml:space="preserve">En </w:t>
+      </w:r>
+      <w:r>
+        <w:rPr>
+          <w:b/>
+          <w:lang w:val="sv-SE"/>
+        </w:rPr>
+        <w:t>prototyp</w:t>
+      </w:r>
+      <w:r>
+        <w:rPr>
+          <w:lang w:val="sv-SE"/>
+        </w:rPr>
+        <w:t xml:space="preserve"> är en framtagen variant av en slutprodukt, som används som en testmodell i utvecklingsarbetet. Prototypen kan skilja sig mycket från den slutgiltiga produkten, exempelvis i storlek eller funktionalitet. </w:t>
+      </w:r>
+    </w:p>
+    <w:p>
+      <w:pPr>
+        <w:rPr>
+          <w:lang w:val="sv-SE"/>
+        </w:rPr>
+      </w:pPr>
+      <w:r>
+        <w:rPr>
+          <w:lang w:val="sv-SE"/>
+        </w:rPr>
+        <w:t>Prototyper kan användas:</w:t>
+      </w:r>
+    </w:p>
+    <w:p>
+      <w:pPr>
+        <w:pStyle w:val="ListParagraph"/>
+        <w:numPr>
+          <w:ilvl w:val="0"/>
+          <w:numId w:val="27"/>
+        </w:numPr>
+      </w:pPr>
+      <w:proofErr w:type="spellStart"/>
+      <w:proofErr w:type="gramStart"/>
+      <w:r>
+        <w:t>Som</w:t>
+      </w:r>
+      <w:proofErr w:type="spellEnd"/>
+      <w:r>
+        <w:t xml:space="preserve"> ”proof</w:t>
+      </w:r>
+      <w:proofErr w:type="gramEnd"/>
+      <w:r>
+        <w:t xml:space="preserve"> of concept”</w:t>
+      </w:r>
+      <w:r>
+        <w:t>.</w:t>
+      </w:r>
+    </w:p>
+    <w:p>
+      <w:pPr>
+        <w:pStyle w:val="ListParagraph"/>
+        <w:numPr>
+          <w:ilvl w:val="0"/>
+          <w:numId w:val="27"/>
+        </w:numPr>
+        <w:rPr>
+          <w:lang w:val="sv-SE"/>
+        </w:rPr>
+      </w:pPr>
+      <w:r>
+        <w:rPr>
+          <w:lang w:val="sv-SE"/>
+        </w:rPr>
+        <w:t>För att mäta prestanda, strömförbrukning mm.</w:t>
+      </w:r>
+    </w:p>
+    <w:p>
+      <w:pPr>
+        <w:rPr>
+          <w:lang w:val="sv-SE"/>
+        </w:rPr>
+      </w:pPr>
+      <w:r>
+        <w:rPr>
+          <w:lang w:val="sv-SE"/>
+        </w:rPr>
+        <w:t xml:space="preserve">En </w:t>
+      </w:r>
+      <w:r>
+        <w:rPr>
+          <w:b/>
+          <w:lang w:val="sv-SE"/>
+        </w:rPr>
+        <w:t>modell</w:t>
+      </w:r>
+      <w:r>
+        <w:rPr>
+          <w:lang w:val="sv-SE"/>
+        </w:rPr>
+        <w:t xml:space="preserve"> är en</w:t>
+      </w:r>
+      <w:r>
+        <w:rPr>
+          <w:lang w:val="sv-SE"/>
+        </w:rPr>
+        <w:t xml:space="preserve"> visuell kopia av slutprodukten, men som saknar funktionalitet.</w:t>
+      </w:r>
+    </w:p>
+    <w:p>
+      <w:pPr>
         <w:pStyle w:val="Heading2"/>
         <w:rPr>
           <w:lang w:val="sv-SE"/>
         </w:rPr>
       </w:pPr>
-      <w:bookmarkStart w:id="29" w:name="_Toc499903380"/>
     </w:p>
     <w:p>
       <w:pPr>
@@ -10199,6 +10664,7 @@
           <w:lang w:val="sv-SE"/>
         </w:rPr>
       </w:pPr>
+      <w:bookmarkStart w:id="29" w:name="_Toc500163844"/>
       <w:r>
         <w:rPr>
           <w:lang w:val="sv-SE"/>
@@ -10249,7 +10715,7 @@
           <w:lang w:val="sv-SE"/>
         </w:rPr>
       </w:pPr>
-      <w:bookmarkStart w:id="30" w:name="_Toc499903381"/>
+      <w:bookmarkStart w:id="30" w:name="_Toc500163845"/>
       <w:r>
         <w:rPr>
           <w:lang w:val="sv-SE"/>
@@ -10266,7 +10732,7 @@
           <w:lang w:val="sv-SE"/>
         </w:rPr>
       </w:pPr>
-      <w:bookmarkStart w:id="31" w:name="_Toc499903382"/>
+      <w:bookmarkStart w:id="31" w:name="_Toc500163846"/>
       <w:r>
         <w:rPr>
           <w:lang w:val="sv-SE"/>
@@ -10521,6 +10987,7 @@
     <w:p>
       <w:pPr>
         <w:rPr>
+          <w:rStyle w:val="Hyperlink"/>
           <w:lang w:val="sv-SE"/>
         </w:rPr>
       </w:pPr>
@@ -10540,6 +11007,29 @@
           <w:lang w:val="sv-SE"/>
         </w:rPr>
       </w:pPr>
+      <w:hyperlink r:id="rId30" w:history="1">
+        <w:r>
+          <w:rPr>
+            <w:rStyle w:val="Hyperlink"/>
+            <w:lang w:val="sv-SE"/>
+          </w:rPr>
+          <w:t>https://www.crisp.se/gratis-material-och-guider/kanban</w:t>
+        </w:r>
+      </w:hyperlink>
+    </w:p>
+    <w:p>
+      <w:pPr>
+        <w:rPr>
+          <w:lang w:val="sv-SE"/>
+        </w:rPr>
+      </w:pPr>
+    </w:p>
+    <w:p>
+      <w:pPr>
+        <w:rPr>
+          <w:lang w:val="sv-SE"/>
+        </w:rPr>
+      </w:pPr>
     </w:p>
     <w:p>
       <w:pPr>
@@ -10548,10 +11038,13 @@
           <w:color w:val="2F5496" w:themeColor="accent1" w:themeShade="BF"/>
           <w:sz w:val="26"/>
           <w:szCs w:val="26"/>
-        </w:rPr>
-      </w:pPr>
-      <w:bookmarkStart w:id="32" w:name="_Toc499903383"/>
-      <w:r>
+          <w:lang w:val="sv-SE"/>
+        </w:rPr>
+      </w:pPr>
+      <w:r>
+        <w:rPr>
+          <w:lang w:val="sv-SE"/>
+        </w:rPr>
         <w:br w:type="page"/>
       </w:r>
     </w:p>
@@ -10559,6 +11052,7 @@
       <w:pPr>
         <w:pStyle w:val="Heading2"/>
       </w:pPr>
+      <w:bookmarkStart w:id="32" w:name="_Toc500163847"/>
       <w:r>
         <w:lastRenderedPageBreak/>
         <w:t>6.</w:t>
@@ -10809,8 +11303,8 @@
       </w:r>
     </w:p>
     <w:sectPr>
-      <w:headerReference w:type="default" r:id="rId30"/>
-      <w:footerReference w:type="default" r:id="rId31"/>
+      <w:headerReference w:type="default" r:id="rId31"/>
+      <w:footerReference w:type="default" r:id="rId32"/>
       <w:pgSz w:w="12240" w:h="15840"/>
       <w:pgMar w:top="1440" w:right="1440" w:bottom="1440" w:left="1440" w:header="708" w:footer="708" w:gutter="0"/>
       <w:cols w:space="708"/>
@@ -10880,7 +11374,7 @@
           <w:rPr>
             <w:noProof/>
           </w:rPr>
-          <w:t>9</w:t>
+          <w:t>19</w:t>
         </w:r>
         <w:r>
           <w:rPr>
@@ -10934,7 +11428,19 @@
       <w:rPr>
         <w:lang w:val="sv-SE"/>
       </w:rPr>
-      <w:t>Instuderingsuppgift kurs testning</w:t>
+      <w:t xml:space="preserve">Instuderingsuppgift </w:t>
+    </w:r>
+    <w:r>
+      <w:rPr>
+        <w:lang w:val="sv-SE"/>
+      </w:rPr>
+      <w:t xml:space="preserve">för </w:t>
+    </w:r>
+    <w:r>
+      <w:rPr>
+        <w:lang w:val="sv-SE"/>
+      </w:rPr>
+      <w:t>kurs testning</w:t>
     </w:r>
     <w:r>
       <w:ptab w:relativeTo="margin" w:alignment="center" w:leader="none"/>
@@ -12596,6 +13102,119 @@
     </w:lvl>
   </w:abstractNum>
   <w:abstractNum w:abstractNumId="15" w15:restartNumberingAfterBreak="0">
+    <w:nsid w:val="4B6B113D"/>
+    <w:multiLevelType w:val="hybridMultilevel"/>
+    <w:tmpl w:val="AFC80C84"/>
+    <w:lvl w:ilvl="0" w:tplc="041D0001">
+      <w:start w:val="1"/>
+      <w:numFmt w:val="bullet"/>
+      <w:lvlText w:val=""/>
+      <w:lvlJc w:val="left"/>
+      <w:pPr>
+        <w:ind w:left="720" w:hanging="360"/>
+      </w:pPr>
+      <w:rPr>
+        <w:rFonts w:ascii="Symbol" w:hAnsi="Symbol" w:hint="default"/>
+      </w:rPr>
+    </w:lvl>
+    <w:lvl w:ilvl="1" w:tplc="041D0003" w:tentative="1">
+      <w:start w:val="1"/>
+      <w:numFmt w:val="bullet"/>
+      <w:lvlText w:val="o"/>
+      <w:lvlJc w:val="left"/>
+      <w:pPr>
+        <w:ind w:left="1440" w:hanging="360"/>
+      </w:pPr>
+      <w:rPr>
+        <w:rFonts w:ascii="Courier New" w:hAnsi="Courier New" w:cs="Courier New" w:hint="default"/>
+      </w:rPr>
+    </w:lvl>
+    <w:lvl w:ilvl="2" w:tplc="041D0005" w:tentative="1">
+      <w:start w:val="1"/>
+      <w:numFmt w:val="bullet"/>
+      <w:lvlText w:val=""/>
+      <w:lvlJc w:val="left"/>
+      <w:pPr>
+        <w:ind w:left="2160" w:hanging="360"/>
+      </w:pPr>
+      <w:rPr>
+        <w:rFonts w:ascii="Wingdings" w:hAnsi="Wingdings" w:hint="default"/>
+      </w:rPr>
+    </w:lvl>
+    <w:lvl w:ilvl="3" w:tplc="041D0001" w:tentative="1">
+      <w:start w:val="1"/>
+      <w:numFmt w:val="bullet"/>
+      <w:lvlText w:val=""/>
+      <w:lvlJc w:val="left"/>
+      <w:pPr>
+        <w:ind w:left="2880" w:hanging="360"/>
+      </w:pPr>
+      <w:rPr>
+        <w:rFonts w:ascii="Symbol" w:hAnsi="Symbol" w:hint="default"/>
+      </w:rPr>
+    </w:lvl>
+    <w:lvl w:ilvl="4" w:tplc="041D0003" w:tentative="1">
+      <w:start w:val="1"/>
+      <w:numFmt w:val="bullet"/>
+      <w:lvlText w:val="o"/>
+      <w:lvlJc w:val="left"/>
+      <w:pPr>
+        <w:ind w:left="3600" w:hanging="360"/>
+      </w:pPr>
+      <w:rPr>
+        <w:rFonts w:ascii="Courier New" w:hAnsi="Courier New" w:cs="Courier New" w:hint="default"/>
+      </w:rPr>
+    </w:lvl>
+    <w:lvl w:ilvl="5" w:tplc="041D0005" w:tentative="1">
+      <w:start w:val="1"/>
+      <w:numFmt w:val="bullet"/>
+      <w:lvlText w:val=""/>
+      <w:lvlJc w:val="left"/>
+      <w:pPr>
+        <w:ind w:left="4320" w:hanging="360"/>
+      </w:pPr>
+      <w:rPr>
+        <w:rFonts w:ascii="Wingdings" w:hAnsi="Wingdings" w:hint="default"/>
+      </w:rPr>
+    </w:lvl>
+    <w:lvl w:ilvl="6" w:tplc="041D0001" w:tentative="1">
+      <w:start w:val="1"/>
+      <w:numFmt w:val="bullet"/>
+      <w:lvlText w:val=""/>
+      <w:lvlJc w:val="left"/>
+      <w:pPr>
+        <w:ind w:left="5040" w:hanging="360"/>
+      </w:pPr>
+      <w:rPr>
+        <w:rFonts w:ascii="Symbol" w:hAnsi="Symbol" w:hint="default"/>
+      </w:rPr>
+    </w:lvl>
+    <w:lvl w:ilvl="7" w:tplc="041D0003" w:tentative="1">
+      <w:start w:val="1"/>
+      <w:numFmt w:val="bullet"/>
+      <w:lvlText w:val="o"/>
+      <w:lvlJc w:val="left"/>
+      <w:pPr>
+        <w:ind w:left="5760" w:hanging="360"/>
+      </w:pPr>
+      <w:rPr>
+        <w:rFonts w:ascii="Courier New" w:hAnsi="Courier New" w:cs="Courier New" w:hint="default"/>
+      </w:rPr>
+    </w:lvl>
+    <w:lvl w:ilvl="8" w:tplc="041D0005" w:tentative="1">
+      <w:start w:val="1"/>
+      <w:numFmt w:val="bullet"/>
+      <w:lvlText w:val=""/>
+      <w:lvlJc w:val="left"/>
+      <w:pPr>
+        <w:ind w:left="6480" w:hanging="360"/>
+      </w:pPr>
+      <w:rPr>
+        <w:rFonts w:ascii="Wingdings" w:hAnsi="Wingdings" w:hint="default"/>
+      </w:rPr>
+    </w:lvl>
+  </w:abstractNum>
+  <w:abstractNum w:abstractNumId="16" w15:restartNumberingAfterBreak="0">
     <w:nsid w:val="501C136C"/>
     <w:multiLevelType w:val="hybridMultilevel"/>
     <w:tmpl w:val="A5368F8C"/>
@@ -12708,7 +13327,7 @@
       </w:rPr>
     </w:lvl>
   </w:abstractNum>
-  <w:abstractNum w:abstractNumId="16" w15:restartNumberingAfterBreak="0">
+  <w:abstractNum w:abstractNumId="17" w15:restartNumberingAfterBreak="0">
     <w:nsid w:val="50DB243C"/>
     <w:multiLevelType w:val="hybridMultilevel"/>
     <w:tmpl w:val="8B72209A"/>
@@ -12821,7 +13440,7 @@
       </w:rPr>
     </w:lvl>
   </w:abstractNum>
-  <w:abstractNum w:abstractNumId="17" w15:restartNumberingAfterBreak="0">
+  <w:abstractNum w:abstractNumId="18" w15:restartNumberingAfterBreak="0">
     <w:nsid w:val="5CA909E9"/>
     <w:multiLevelType w:val="hybridMultilevel"/>
     <w:tmpl w:val="66DC5F1A"/>
@@ -12934,7 +13553,7 @@
       </w:rPr>
     </w:lvl>
   </w:abstractNum>
-  <w:abstractNum w:abstractNumId="18" w15:restartNumberingAfterBreak="0">
+  <w:abstractNum w:abstractNumId="19" w15:restartNumberingAfterBreak="0">
     <w:nsid w:val="665C178C"/>
     <w:multiLevelType w:val="hybridMultilevel"/>
     <w:tmpl w:val="456807AC"/>
@@ -13023,7 +13642,7 @@
       </w:pPr>
     </w:lvl>
   </w:abstractNum>
-  <w:abstractNum w:abstractNumId="19" w15:restartNumberingAfterBreak="0">
+  <w:abstractNum w:abstractNumId="20" w15:restartNumberingAfterBreak="0">
     <w:nsid w:val="69CA30D6"/>
     <w:multiLevelType w:val="multilevel"/>
     <w:tmpl w:val="A04851A2"/>
@@ -13136,7 +13755,7 @@
       </w:rPr>
     </w:lvl>
   </w:abstractNum>
-  <w:abstractNum w:abstractNumId="20" w15:restartNumberingAfterBreak="0">
+  <w:abstractNum w:abstractNumId="21" w15:restartNumberingAfterBreak="0">
     <w:nsid w:val="6EC96FC0"/>
     <w:multiLevelType w:val="hybridMultilevel"/>
     <w:tmpl w:val="AF7E2356"/>
@@ -13249,7 +13868,7 @@
       </w:rPr>
     </w:lvl>
   </w:abstractNum>
-  <w:abstractNum w:abstractNumId="21" w15:restartNumberingAfterBreak="0">
+  <w:abstractNum w:abstractNumId="22" w15:restartNumberingAfterBreak="0">
     <w:nsid w:val="726265C2"/>
     <w:multiLevelType w:val="hybridMultilevel"/>
     <w:tmpl w:val="042A275A"/>
@@ -13362,10 +13981,10 @@
       </w:rPr>
     </w:lvl>
   </w:abstractNum>
-  <w:abstractNum w:abstractNumId="22" w15:restartNumberingAfterBreak="0">
+  <w:abstractNum w:abstractNumId="23" w15:restartNumberingAfterBreak="0">
     <w:nsid w:val="73137EAF"/>
     <w:multiLevelType w:val="hybridMultilevel"/>
-    <w:tmpl w:val="F72299A4"/>
+    <w:tmpl w:val="CC10FA94"/>
     <w:lvl w:ilvl="0" w:tplc="041D0001">
       <w:start w:val="1"/>
       <w:numFmt w:val="bullet"/>
@@ -13475,7 +14094,7 @@
       </w:rPr>
     </w:lvl>
   </w:abstractNum>
-  <w:abstractNum w:abstractNumId="23" w15:restartNumberingAfterBreak="0">
+  <w:abstractNum w:abstractNumId="24" w15:restartNumberingAfterBreak="0">
     <w:nsid w:val="7577340E"/>
     <w:multiLevelType w:val="hybridMultilevel"/>
     <w:tmpl w:val="5462C0EA"/>
@@ -13588,7 +14207,7 @@
       </w:rPr>
     </w:lvl>
   </w:abstractNum>
-  <w:abstractNum w:abstractNumId="24" w15:restartNumberingAfterBreak="0">
+  <w:abstractNum w:abstractNumId="25" w15:restartNumberingAfterBreak="0">
     <w:nsid w:val="792F64F8"/>
     <w:multiLevelType w:val="hybridMultilevel"/>
     <w:tmpl w:val="7FC07776"/>
@@ -13701,7 +14320,7 @@
       </w:rPr>
     </w:lvl>
   </w:abstractNum>
-  <w:abstractNum w:abstractNumId="25" w15:restartNumberingAfterBreak="0">
+  <w:abstractNum w:abstractNumId="26" w15:restartNumberingAfterBreak="0">
     <w:nsid w:val="799D50A2"/>
     <w:multiLevelType w:val="hybridMultilevel"/>
     <w:tmpl w:val="5126A204"/>
@@ -13818,7 +14437,7 @@
     <w:abstractNumId w:val="3"/>
   </w:num>
   <w:num w:numId="2">
-    <w:abstractNumId w:val="18"/>
+    <w:abstractNumId w:val="19"/>
   </w:num>
   <w:num w:numId="3">
     <w:abstractNumId w:val="9"/>
@@ -13827,13 +14446,13 @@
     <w:abstractNumId w:val="13"/>
   </w:num>
   <w:num w:numId="5">
-    <w:abstractNumId w:val="20"/>
+    <w:abstractNumId w:val="21"/>
   </w:num>
   <w:num w:numId="6">
     <w:abstractNumId w:val="10"/>
   </w:num>
   <w:num w:numId="7">
-    <w:abstractNumId w:val="16"/>
+    <w:abstractNumId w:val="17"/>
   </w:num>
   <w:num w:numId="8">
     <w:abstractNumId w:val="5"/>
@@ -13854,16 +14473,16 @@
     <w:abstractNumId w:val="14"/>
   </w:num>
   <w:num w:numId="14">
-    <w:abstractNumId w:val="23"/>
+    <w:abstractNumId w:val="24"/>
   </w:num>
   <w:num w:numId="15">
-    <w:abstractNumId w:val="21"/>
+    <w:abstractNumId w:val="22"/>
   </w:num>
   <w:num w:numId="16">
-    <w:abstractNumId w:val="24"/>
+    <w:abstractNumId w:val="25"/>
   </w:num>
   <w:num w:numId="17">
-    <w:abstractNumId w:val="25"/>
+    <w:abstractNumId w:val="26"/>
   </w:num>
   <w:num w:numId="18">
     <w:abstractNumId w:val="11"/>
@@ -13872,7 +14491,7 @@
     <w:abstractNumId w:val="1"/>
   </w:num>
   <w:num w:numId="20">
-    <w:abstractNumId w:val="19"/>
+    <w:abstractNumId w:val="20"/>
   </w:num>
   <w:num w:numId="21">
     <w:abstractNumId w:val="2"/>
@@ -13881,16 +14500,19 @@
     <w:abstractNumId w:val="4"/>
   </w:num>
   <w:num w:numId="23">
-    <w:abstractNumId w:val="17"/>
+    <w:abstractNumId w:val="18"/>
   </w:num>
   <w:num w:numId="24">
-    <w:abstractNumId w:val="22"/>
+    <w:abstractNumId w:val="23"/>
   </w:num>
   <w:num w:numId="25">
-    <w:abstractNumId w:val="15"/>
+    <w:abstractNumId w:val="16"/>
   </w:num>
   <w:num w:numId="26">
     <w:abstractNumId w:val="8"/>
+  </w:num>
+  <w:num w:numId="27">
+    <w:abstractNumId w:val="15"/>
   </w:num>
 </w:numbering>
 </file>
@@ -14322,7 +14944,7 @@
     <w:uiPriority w:val="9"/>
     <w:unhideWhenUsed/>
     <w:qFormat/>
-    <w:rsid w:val="008748D2"/>
+    <w:rsid w:val="00D63B59"/>
     <w:pPr>
       <w:keepNext/>
       <w:keepLines/>
@@ -14334,6 +14956,7 @@
       <w:color w:val="2F5496" w:themeColor="accent1" w:themeShade="BF"/>
       <w:sz w:val="26"/>
       <w:szCs w:val="26"/>
+      <w:u w:val="single"/>
     </w:rPr>
   </w:style>
   <w:style w:type="paragraph" w:styleId="Heading3">
@@ -14537,12 +15160,13 @@
     <w:basedOn w:val="DefaultParagraphFont"/>
     <w:link w:val="Heading2"/>
     <w:uiPriority w:val="9"/>
-    <w:rsid w:val="008748D2"/>
+    <w:rsid w:val="00D63B59"/>
     <w:rPr>
       <w:rFonts w:asciiTheme="majorHAnsi" w:eastAsiaTheme="majorEastAsia" w:hAnsiTheme="majorHAnsi" w:cstheme="majorBidi"/>
       <w:color w:val="2F5496" w:themeColor="accent1" w:themeShade="BF"/>
       <w:sz w:val="26"/>
       <w:szCs w:val="26"/>
+      <w:u w:val="single"/>
     </w:rPr>
   </w:style>
   <w:style w:type="character" w:styleId="SubtleEmphasis">
@@ -15189,7 +15813,7 @@
 </file>
 
 <file path=customXml/itemProps2.xml><?xml version="1.0" encoding="utf-8"?>
-<ds:datastoreItem xmlns:ds="http://schemas.openxmlformats.org/officeDocument/2006/customXml" ds:itemID="{E81E086F-323D-4A30-8CEE-AB3DD0D7FCF1}">
+<ds:datastoreItem xmlns:ds="http://schemas.openxmlformats.org/officeDocument/2006/customXml" ds:itemID="{F8680AB9-6D15-47D2-B525-1BE0638D7958}">
   <ds:schemaRefs>
     <ds:schemaRef ds:uri="http://schemas.openxmlformats.org/officeDocument/2006/bibliography"/>
   </ds:schemaRefs>

</xml_diff>